<commit_message>
turned bullet points for I/O organization into a lil paragraph
</commit_message>
<xml_diff>
--- a/Lab2/To_Submit/Test_Plan.docx
+++ b/Lab2/To_Submit/Test_Plan.docx
@@ -87,70 +87,161 @@
       </w:pPr>
     </w:p>
     <w:p>
-      <w:pPr>
+      <w:bookmarkStart w:id="0" w:name="__DdeLink__3_1740080138"/>
+      <w:bookmarkEnd w:id="0"/>
+      <w:r>
         <w:rPr>
           <w:b/>
           <w:bCs/>
         </w:rPr>
-      </w:pPr>
-      <w:bookmarkStart w:id="0" w:name="__DdeLink__3_1740080138"/>
-      <w:bookmarkEnd w:id="0"/>
+        <w:t>Test Input and Output Organization</w:t>
+      </w:r>
       <w:r>
         <w:rPr>
           <w:b/>
           <w:bCs/>
         </w:rPr>
-        <w:t>Test Input and Output Organization</w:t>
-      </w:r>
-    </w:p>
-    <w:p/>
-    <w:p>
-      <w:r>
-        <w:t xml:space="preserve">- Input files will be containing the inputs that each test case needs to run. Each input will be on a newline representing a </w:t>
-      </w:r>
-      <w:r>
-        <w:t>command being entered.</w:t>
-      </w:r>
-    </w:p>
-    <w:p>
-      <w:r>
-        <w:t>- Two output files will contain the outputs that each test case is expecting (these are what the test should output). One file will contain the console output, with each output on a newline. The other will contain the transactions th</w:t>
-      </w:r>
-      <w:r>
-        <w:t>at take place for that specific test case, each will also be on a newline.</w:t>
-      </w:r>
-    </w:p>
-    <w:p>
-      <w:r>
-        <w:t>- Two files will be created for each test case. One to capture the console outputs and one to capture the transactions, both will be “</w:t>
-      </w:r>
-      <w:proofErr w:type="spellStart"/>
-      <w:r>
-        <w:t>diff”'d</w:t>
-      </w:r>
-      <w:proofErr w:type="spellEnd"/>
-      <w:r>
-        <w:t xml:space="preserve"> to the corresponding output files to cr</w:t>
-      </w:r>
-      <w:r>
-        <w:t>eate the pass/fail file. If the output of the “diff” for both is nothing then the test case passes, otherwise it fails.</w:t>
-      </w:r>
-    </w:p>
-    <w:p>
-      <w:r>
-        <w:t>- A Pass/Fail file will be created with the date/time when the entire test completes</w:t>
+        <w:br/>
+      </w:r>
+      <w:r>
+        <w:t>For each test case, the i</w:t>
+      </w:r>
+      <w:r>
+        <w:t xml:space="preserve">nput files contain </w:t>
+      </w:r>
+      <w:r>
+        <w:t xml:space="preserve">the </w:t>
+      </w:r>
+      <w:r>
+        <w:t>driver commands</w:t>
+      </w:r>
+      <w:r>
+        <w:t xml:space="preserve"> th</w:t>
+      </w:r>
+      <w:r>
+        <w:t xml:space="preserve">at each test case needs to run, </w:t>
+      </w:r>
+      <w:r>
+        <w:t xml:space="preserve">with each input on a newline </w:t>
+      </w:r>
+      <w:r>
+        <w:t xml:space="preserve">representing a command being entered. </w:t>
+      </w:r>
+      <w:r>
+        <w:t>These input files correspond with t</w:t>
+      </w:r>
+      <w:r>
+        <w:t xml:space="preserve">wo output </w:t>
+      </w:r>
+      <w:r>
+        <w:t>files, containing the</w:t>
       </w:r>
       <w:r>
         <w:t xml:space="preserve"> </w:t>
       </w:r>
       <w:r>
+        <w:t>expected data</w:t>
+      </w:r>
+      <w:r>
+        <w:t xml:space="preserve">. </w:t>
+      </w:r>
+      <w:r>
+        <w:t xml:space="preserve">One file will </w:t>
+      </w:r>
+      <w:r>
+        <w:t xml:space="preserve">store appropriate </w:t>
+      </w:r>
+      <w:r>
+        <w:t>console prompts and responses</w:t>
+      </w:r>
+      <w:r>
+        <w:t xml:space="preserve"> to the test input</w:t>
+      </w:r>
+      <w:r>
+        <w:t xml:space="preserve">. The other will contain </w:t>
+      </w:r>
+      <w:r>
+        <w:t xml:space="preserve">transactions </w:t>
+      </w:r>
+      <w:r>
+        <w:t xml:space="preserve">detailing how those responses should be recorded </w:t>
+      </w:r>
+      <w:r>
+        <w:t>for that test case.</w:t>
+      </w:r>
+      <w:r>
+        <w:t xml:space="preserve"> </w:t>
+      </w:r>
+      <w:r>
+        <w:t>Altogether</w:t>
+      </w:r>
+      <w:r>
+        <w:t>, three data files are used: the input, the console output, and a transaction file. These are respectively labelled with file extensions .in, .out, and .trans.</w:t>
+      </w:r>
+    </w:p>
+    <w:p/>
+    <w:p>
+      <w:pPr>
+        <w:rPr>
+          <w:b/>
+        </w:rPr>
+      </w:pPr>
+      <w:r>
+        <w:rPr>
+          <w:b/>
+        </w:rPr>
+        <w:t xml:space="preserve">Test </w:t>
+      </w:r>
+      <w:r>
+        <w:rPr>
+          <w:b/>
+        </w:rPr>
+        <w:t xml:space="preserve">Run </w:t>
+      </w:r>
+      <w:r>
+        <w:rPr>
+          <w:b/>
+        </w:rPr>
+        <w:t>Plan</w:t>
+      </w:r>
+      <w:r>
+        <w:rPr>
+          <w:b/>
+        </w:rPr>
+        <w:t>nnn</w:t>
+      </w:r>
+      <w:bookmarkStart w:id="1" w:name="_GoBack"/>
+      <w:bookmarkEnd w:id="1"/>
+    </w:p>
+    <w:p>
+      <w:r>
+        <w:t>Three</w:t>
+      </w:r>
+      <w:r>
+        <w:t xml:space="preserve"> files wil</w:t>
+      </w:r>
+      <w:r>
+        <w:t>l be created for each test case:</w:t>
+      </w:r>
+      <w:r>
+        <w:t xml:space="preserve"> One to capture the console outputs and </w:t>
+      </w:r>
+      <w:r>
+        <w:t>one to capture the transactions.</w:t>
+      </w:r>
+      <w:r>
+        <w:t xml:space="preserve"> both will be “diff”'d to the corresponding output files to create the pass/fail file. If the output of the “diff” for both is nothing then the test case passes, otherwise it fails.</w:t>
+      </w:r>
+    </w:p>
+    <w:p>
+      <w:r>
+        <w:t xml:space="preserve">- A Pass/Fail file will be created with the date/time when the entire test completes </w:t>
+      </w:r>
+      <w:r>
         <w:t>and states</w:t>
       </w:r>
       <w:r>
-        <w:t xml:space="preserve"> which test cases passed and failed for</w:t>
-      </w:r>
-      <w:r>
-        <w:t xml:space="preserve"> that build. This will </w:t>
+        <w:t xml:space="preserve"> which test cases passed and failed for that build. This will </w:t>
       </w:r>
       <w:r>
         <w:t>contain</w:t>
@@ -179,10 +270,7 @@
         <w:t>representing</w:t>
       </w:r>
       <w:r>
-        <w:t xml:space="preserve"> </w:t>
-      </w:r>
-      <w:r>
-        <w:t>the 10</w:t>
+        <w:t xml:space="preserve"> the 10</w:t>
       </w:r>
       <w:r>
         <w:rPr>
@@ -207,10 +295,7 @@
         <w:t>;</w:t>
       </w:r>
       <w:r>
-        <w:t xml:space="preserve"> the script, the temporary files that are created for each test ca</w:t>
-      </w:r>
-      <w:r>
-        <w:t>se (that will be deleted after each test case), the input directory and the output directory.</w:t>
+        <w:t xml:space="preserve"> the script, the temporary files that are created for each test case (that will be deleted after each test case), the input directory and the output directory.</w:t>
       </w:r>
     </w:p>
     <w:p>
@@ -226,10 +311,7 @@
         <w:t>subdirectories</w:t>
       </w:r>
       <w:r>
-        <w:t xml:space="preserve"> for their</w:t>
-      </w:r>
-      <w:r>
-        <w:t xml:space="preserve"> specific function that they will be testing.</w:t>
+        <w:t xml:space="preserve"> for their specific function that they will be testing.</w:t>
       </w:r>
     </w:p>
     <w:p>
@@ -262,18 +344,12 @@
     </w:p>
     <w:p>
       <w:r>
-        <w:t xml:space="preserve">- The script will run </w:t>
-      </w:r>
-      <w:r>
-        <w:t>each test case by running the program with the accounts file.</w:t>
-      </w:r>
-    </w:p>
-    <w:p>
-      <w:r>
-        <w:t xml:space="preserve">- Each test case will use one of the input files that are located in </w:t>
-      </w:r>
-      <w:r>
-        <w:t>the input directory</w:t>
+        <w:t>- The script will run each test case by running the program with the accounts file.</w:t>
+      </w:r>
+    </w:p>
+    <w:p>
+      <w:r>
+        <w:t>- Each test case will use one of the input files that are located in the input directory</w:t>
       </w:r>
       <w:r>
         <w:t xml:space="preserve"> (Directory is divided into subfolders by function)</w:t>
@@ -284,10 +360,7 @@
     </w:p>
     <w:p>
       <w:r>
-        <w:t>- The script will pipe the console outputs into a t</w:t>
-      </w:r>
-      <w:r>
-        <w:t>emporary file for comparison after completion.</w:t>
+        <w:t>- The script will pipe the console outputs into a temporary file for comparison after completion.</w:t>
       </w:r>
     </w:p>
     <w:p>
@@ -297,23 +370,12 @@
     </w:p>
     <w:p>
       <w:r>
-        <w:t>- After completion, the console outputs file and the transaction file will be “</w:t>
-      </w:r>
-      <w:proofErr w:type="spellStart"/>
-      <w:r>
-        <w:t>diff”'d</w:t>
-      </w:r>
-      <w:proofErr w:type="spellEnd"/>
-      <w:r>
-        <w:t xml:space="preserve"> to the .out and .trans file that correspond with the .in file.</w:t>
-      </w:r>
-    </w:p>
-    <w:p>
-      <w:r>
-        <w:t xml:space="preserve">- If it </w:t>
-      </w:r>
-      <w:r>
-        <w:t>returns a difference then the test case fails, otherwise it passes.</w:t>
+        <w:t>- After completion, the console outputs file and the transaction file will be “diff”'d to the .out and .trans file that correspond with the .in file.</w:t>
+      </w:r>
+    </w:p>
+    <w:p>
+      <w:r>
+        <w:t>- If it returns a difference then the test case fails, otherwise it passes.</w:t>
       </w:r>
     </w:p>
     <w:p>
@@ -328,14 +390,12 @@
     </w:p>
     <w:p>
       <w:r>
-        <w:t xml:space="preserve">- The file will store </w:t>
-      </w:r>
-      <w:r>
-        <w:t>all the pass/fails for each test case for that build and will be created at the start of a build.</w:t>
-      </w:r>
-    </w:p>
-    <w:p>
-      <w:r>
+        <w:t>- The file will store all the pass/fails for each test case for that build and will be created at the start of a build.</w:t>
+      </w:r>
+    </w:p>
+    <w:p>
+      <w:r>
+        <w:lastRenderedPageBreak/>
         <w:t>- The temporary files will then be deleted</w:t>
       </w:r>
       <w:r>
@@ -348,30 +408,18 @@
     <w:p/>
     <w:p>
       <w:r>
-        <w:lastRenderedPageBreak/>
         <w:t>The directory structure will be as follows...</w:t>
       </w:r>
     </w:p>
     <w:p/>
     <w:p>
       <w:r>
-        <w:t>Directory s</w:t>
-      </w:r>
-      <w:r>
-        <w:t>tructure:</w:t>
-      </w:r>
-    </w:p>
-    <w:p>
-      <w:r>
-        <w:t xml:space="preserve">├── </w:t>
-      </w:r>
-      <w:proofErr w:type="gramStart"/>
-      <w:r>
-        <w:t>project</w:t>
-      </w:r>
-      <w:proofErr w:type="gramEnd"/>
-      <w:r>
-        <w:t>/</w:t>
+        <w:t>Directory structure:</w:t>
+      </w:r>
+    </w:p>
+    <w:p>
+      <w:r>
+        <w:t>├── project/</w:t>
       </w:r>
     </w:p>
     <w:p>
@@ -380,15 +428,7 @@
       </w:r>
       <w:r>
         <w:tab/>
-        <w:t xml:space="preserve">└── </w:t>
-      </w:r>
-      <w:proofErr w:type="spellStart"/>
-      <w:r>
-        <w:t>src</w:t>
-      </w:r>
-      <w:proofErr w:type="spellEnd"/>
-      <w:r>
-        <w:t>/</w:t>
+        <w:t>└── src/</w:t>
       </w:r>
     </w:p>
     <w:p>
@@ -402,67 +442,27 @@
     </w:p>
     <w:p>
       <w:r>
-        <w:t xml:space="preserve">└── </w:t>
-      </w:r>
-      <w:proofErr w:type="gramStart"/>
-      <w:r>
-        <w:t>tests</w:t>
-      </w:r>
-      <w:proofErr w:type="gramEnd"/>
-      <w:r>
-        <w:t>/</w:t>
-      </w:r>
-    </w:p>
-    <w:p>
-      <w:r>
-        <w:t xml:space="preserve">    ├── </w:t>
-      </w:r>
-      <w:proofErr w:type="gramStart"/>
-      <w:r>
-        <w:t>inputs</w:t>
-      </w:r>
-      <w:proofErr w:type="gramEnd"/>
-      <w:r>
-        <w:t>/</w:t>
-      </w:r>
-    </w:p>
-    <w:p>
-      <w:r>
-        <w:t xml:space="preserve">    │ ├── </w:t>
-      </w:r>
-      <w:proofErr w:type="spellStart"/>
-      <w:r>
-        <w:t>chng</w:t>
-      </w:r>
-      <w:proofErr w:type="spellEnd"/>
-      <w:r>
-        <w:t>/</w:t>
-      </w:r>
-    </w:p>
-    <w:p>
-      <w:r>
-        <w:t xml:space="preserve">    │ ├── </w:t>
-      </w:r>
-      <w:proofErr w:type="spellStart"/>
-      <w:r>
-        <w:t>crte</w:t>
-      </w:r>
-      <w:proofErr w:type="spellEnd"/>
-      <w:r>
-        <w:t>/</w:t>
-      </w:r>
-    </w:p>
-    <w:p>
-      <w:r>
-        <w:t xml:space="preserve">    │ ├── </w:t>
-      </w:r>
-      <w:proofErr w:type="spellStart"/>
-      <w:r>
-        <w:t>delt</w:t>
-      </w:r>
-      <w:proofErr w:type="spellEnd"/>
-      <w:r>
-        <w:t>/</w:t>
+        <w:t>└── tests/</w:t>
+      </w:r>
+    </w:p>
+    <w:p>
+      <w:r>
+        <w:t xml:space="preserve">    ├── inputs/</w:t>
+      </w:r>
+    </w:p>
+    <w:p>
+      <w:r>
+        <w:t xml:space="preserve">    │ ├── chng/</w:t>
+      </w:r>
+    </w:p>
+    <w:p>
+      <w:r>
+        <w:t xml:space="preserve">    │ ├── crte/</w:t>
+      </w:r>
+    </w:p>
+    <w:p>
+      <w:r>
+        <w:t xml:space="preserve">    │ ├── delt/</w:t>
       </w:r>
     </w:p>
     <w:p>
@@ -472,142 +472,57 @@
     </w:p>
     <w:p>
       <w:r>
-        <w:t xml:space="preserve">    │ ├── </w:t>
-      </w:r>
-      <w:proofErr w:type="spellStart"/>
-      <w:r>
-        <w:t>dsbl</w:t>
-      </w:r>
-      <w:proofErr w:type="spellEnd"/>
-      <w:r>
-        <w:t>/</w:t>
-      </w:r>
-    </w:p>
-    <w:p>
-      <w:r>
-        <w:t xml:space="preserve">    │ ├── </w:t>
-      </w:r>
-      <w:proofErr w:type="spellStart"/>
-      <w:r>
-        <w:t>enab</w:t>
-      </w:r>
-      <w:proofErr w:type="spellEnd"/>
-      <w:r>
-        <w:t>/</w:t>
-      </w:r>
-    </w:p>
-    <w:p>
-      <w:r>
-        <w:t xml:space="preserve">    │ ├── </w:t>
-      </w:r>
-      <w:proofErr w:type="spellStart"/>
-      <w:r>
-        <w:t>logn</w:t>
-      </w:r>
-      <w:proofErr w:type="spellEnd"/>
-      <w:r>
-        <w:t>/</w:t>
-      </w:r>
-    </w:p>
-    <w:p>
-      <w:r>
-        <w:t xml:space="preserve">    │ ├── </w:t>
-      </w:r>
-      <w:proofErr w:type="spellStart"/>
-      <w:r>
-        <w:t>logt</w:t>
-      </w:r>
-      <w:proofErr w:type="spellEnd"/>
-      <w:r>
-        <w:t>/</w:t>
-      </w:r>
-    </w:p>
-    <w:p>
-      <w:r>
-        <w:t xml:space="preserve">    │ ├── </w:t>
-      </w:r>
-      <w:proofErr w:type="spellStart"/>
-      <w:r>
-        <w:t>payb</w:t>
-      </w:r>
-      <w:proofErr w:type="spellEnd"/>
-      <w:r>
-        <w:t>/</w:t>
-      </w:r>
-    </w:p>
-    <w:p>
-      <w:r>
-        <w:t xml:space="preserve">    │ ├── </w:t>
-      </w:r>
-      <w:proofErr w:type="spellStart"/>
-      <w:proofErr w:type="gramStart"/>
-      <w:r>
-        <w:t>tran</w:t>
-      </w:r>
-      <w:proofErr w:type="spellEnd"/>
-      <w:proofErr w:type="gramEnd"/>
-      <w:r>
-        <w:t>/</w:t>
-      </w:r>
-    </w:p>
-    <w:p>
-      <w:r>
-        <w:t xml:space="preserve">    │ └── </w:t>
-      </w:r>
-      <w:r>
-        <w:t>with/</w:t>
-      </w:r>
-    </w:p>
-    <w:p>
-      <w:r>
-        <w:t xml:space="preserve">    ├── </w:t>
-      </w:r>
-      <w:proofErr w:type="gramStart"/>
-      <w:r>
-        <w:t>outputs</w:t>
-      </w:r>
-      <w:proofErr w:type="gramEnd"/>
-      <w:r>
-        <w:t>/</w:t>
-      </w:r>
-    </w:p>
-    <w:p>
-      <w:r>
-        <w:t xml:space="preserve">    │ ├── </w:t>
-      </w:r>
-      <w:proofErr w:type="spellStart"/>
-      <w:r>
-        <w:t>chng</w:t>
-      </w:r>
-      <w:proofErr w:type="spellEnd"/>
-      <w:r>
-        <w:t>/</w:t>
-      </w:r>
-    </w:p>
-    <w:p>
-      <w:r>
-        <w:t xml:space="preserve">    │ ├── </w:t>
-      </w:r>
-      <w:proofErr w:type="spellStart"/>
-      <w:r>
-        <w:t>crte</w:t>
-      </w:r>
-      <w:proofErr w:type="spellEnd"/>
-      <w:r>
-        <w:t>/</w:t>
-      </w:r>
-    </w:p>
-    <w:p>
-      <w:r>
-        <w:t xml:space="preserve">    │ ├── </w:t>
-      </w:r>
-      <w:proofErr w:type="spellStart"/>
-      <w:r>
-        <w:t>delt</w:t>
-      </w:r>
-      <w:proofErr w:type="spellEnd"/>
-      <w:r>
-        <w:t>/</w:t>
+        <w:t xml:space="preserve">    │ ├── dsbl/</w:t>
+      </w:r>
+    </w:p>
+    <w:p>
+      <w:r>
+        <w:t xml:space="preserve">    │ ├── enab/</w:t>
+      </w:r>
+    </w:p>
+    <w:p>
+      <w:r>
+        <w:t xml:space="preserve">    │ ├── logn/</w:t>
+      </w:r>
+    </w:p>
+    <w:p>
+      <w:r>
+        <w:t xml:space="preserve">    │ ├── logt/</w:t>
+      </w:r>
+    </w:p>
+    <w:p>
+      <w:r>
+        <w:t xml:space="preserve">    │ ├── payb/</w:t>
+      </w:r>
+    </w:p>
+    <w:p>
+      <w:r>
+        <w:t xml:space="preserve">    │ ├── tran/</w:t>
+      </w:r>
+    </w:p>
+    <w:p>
+      <w:r>
+        <w:t xml:space="preserve">    │ └── with/</w:t>
+      </w:r>
+    </w:p>
+    <w:p>
+      <w:r>
+        <w:t xml:space="preserve">    ├── outputs/</w:t>
+      </w:r>
+    </w:p>
+    <w:p>
+      <w:r>
+        <w:t xml:space="preserve">    │ ├── chng/</w:t>
+      </w:r>
+    </w:p>
+    <w:p>
+      <w:r>
+        <w:t xml:space="preserve">    │ ├── crte/</w:t>
+      </w:r>
+    </w:p>
+    <w:p>
+      <w:r>
+        <w:t xml:space="preserve">    │ ├── delt/</w:t>
       </w:r>
     </w:p>
     <w:p>
@@ -617,82 +532,32 @@
     </w:p>
     <w:p>
       <w:r>
-        <w:t xml:space="preserve">    │ ├── </w:t>
-      </w:r>
-      <w:proofErr w:type="spellStart"/>
-      <w:r>
-        <w:t>dsbl</w:t>
-      </w:r>
-      <w:proofErr w:type="spellEnd"/>
-      <w:r>
-        <w:t>/</w:t>
-      </w:r>
-    </w:p>
-    <w:p>
-      <w:r>
-        <w:t xml:space="preserve">    │ ├── </w:t>
-      </w:r>
-      <w:proofErr w:type="spellStart"/>
-      <w:r>
-        <w:t>enab</w:t>
-      </w:r>
-      <w:proofErr w:type="spellEnd"/>
-      <w:r>
-        <w:t>/</w:t>
-      </w:r>
-    </w:p>
-    <w:p>
-      <w:r>
-        <w:t xml:space="preserve">    │ ├── </w:t>
-      </w:r>
-      <w:proofErr w:type="spellStart"/>
-      <w:r>
-        <w:t>logn</w:t>
-      </w:r>
-      <w:proofErr w:type="spellEnd"/>
-      <w:r>
-        <w:t>/</w:t>
-      </w:r>
-    </w:p>
-    <w:p>
-      <w:r>
-        <w:t xml:space="preserve">    │ ├── </w:t>
-      </w:r>
-      <w:proofErr w:type="spellStart"/>
-      <w:r>
-        <w:t>logt</w:t>
-      </w:r>
-      <w:proofErr w:type="spellEnd"/>
-      <w:r>
-        <w:t>/</w:t>
-      </w:r>
-    </w:p>
-    <w:p>
-      <w:r>
-        <w:t xml:space="preserve">    │ ├── </w:t>
-      </w:r>
-      <w:proofErr w:type="spellStart"/>
-      <w:r>
-        <w:t>payb</w:t>
-      </w:r>
-      <w:proofErr w:type="spellEnd"/>
-      <w:r>
-        <w:t>/</w:t>
-      </w:r>
-    </w:p>
-    <w:p>
-      <w:r>
-        <w:t xml:space="preserve">    │ ├── </w:t>
-      </w:r>
-      <w:proofErr w:type="spellStart"/>
-      <w:proofErr w:type="gramStart"/>
-      <w:r>
-        <w:t>tran</w:t>
-      </w:r>
-      <w:proofErr w:type="spellEnd"/>
-      <w:proofErr w:type="gramEnd"/>
-      <w:r>
-        <w:t>/</w:t>
+        <w:t xml:space="preserve">    │ ├── dsbl/</w:t>
+      </w:r>
+    </w:p>
+    <w:p>
+      <w:r>
+        <w:t xml:space="preserve">    │ ├── enab/</w:t>
+      </w:r>
+    </w:p>
+    <w:p>
+      <w:r>
+        <w:t xml:space="preserve">    │ ├── logn/</w:t>
+      </w:r>
+    </w:p>
+    <w:p>
+      <w:r>
+        <w:t xml:space="preserve">    │ ├── logt/</w:t>
+      </w:r>
+    </w:p>
+    <w:p>
+      <w:r>
+        <w:t xml:space="preserve">    │ ├── payb/</w:t>
+      </w:r>
+    </w:p>
+    <w:p>
+      <w:r>
+        <w:t xml:space="preserve">    │ ├── tran/</w:t>
       </w:r>
     </w:p>
     <w:p>
@@ -702,37 +567,28 @@
     </w:p>
     <w:p>
       <w:r>
-        <w:t xml:space="preserve">    └── </w:t>
-      </w:r>
-      <w:proofErr w:type="spellStart"/>
-      <w:r>
-        <w:t>passes_fails</w:t>
-      </w:r>
-      <w:proofErr w:type="spellEnd"/>
-      <w:r>
-        <w:t>/</w:t>
-      </w:r>
-    </w:p>
-    <w:p/>
-    <w:p/>
-    <w:p/>
-    <w:p/>
-    <w:p/>
-    <w:p/>
-    <w:p/>
-    <w:p/>
-    <w:p/>
-    <w:p/>
-    <w:p/>
-    <w:p/>
-    <w:p/>
-    <w:p/>
-    <w:p/>
-    <w:p/>
-    <w:p/>
-    <w:p>
-      <w:r>
-        <w:lastRenderedPageBreak/>
+        <w:t xml:space="preserve">    └── passes_fails/</w:t>
+      </w:r>
+    </w:p>
+    <w:p/>
+    <w:p/>
+    <w:p/>
+    <w:p/>
+    <w:p/>
+    <w:p/>
+    <w:p/>
+    <w:p/>
+    <w:p/>
+    <w:p/>
+    <w:p/>
+    <w:p/>
+    <w:p/>
+    <w:p/>
+    <w:p/>
+    <w:p/>
+    <w:p/>
+    <w:p>
+      <w:r>
         <w:t xml:space="preserve">With the contents of each directory being... </w:t>
       </w:r>
     </w:p>
@@ -744,29 +600,13 @@
     </w:p>
     <w:p>
       <w:r>
-        <w:t xml:space="preserve">- </w:t>
-      </w:r>
-      <w:proofErr w:type="gramStart"/>
-      <w:r>
-        <w:t>wrapper</w:t>
-      </w:r>
-      <w:proofErr w:type="gramEnd"/>
-      <w:r>
-        <w:t>/</w:t>
-      </w:r>
-    </w:p>
-    <w:p>
-      <w:r>
-        <w:tab/>
-        <w:t xml:space="preserve">- </w:t>
-      </w:r>
-      <w:proofErr w:type="gramStart"/>
-      <w:r>
-        <w:t>project</w:t>
-      </w:r>
-      <w:proofErr w:type="gramEnd"/>
-      <w:r>
-        <w:t>/</w:t>
+        <w:t>- wrapper/</w:t>
+      </w:r>
+    </w:p>
+    <w:p>
+      <w:r>
+        <w:tab/>
+        <w:t>- project/</w:t>
       </w:r>
     </w:p>
     <w:p>
@@ -784,57 +624,31 @@
       </w:r>
       <w:r>
         <w:tab/>
-        <w:t xml:space="preserve">- </w:t>
-      </w:r>
-      <w:proofErr w:type="spellStart"/>
-      <w:proofErr w:type="gramStart"/>
-      <w:r>
-        <w:t>src</w:t>
-      </w:r>
-      <w:proofErr w:type="spellEnd"/>
-      <w:proofErr w:type="gramEnd"/>
-      <w:r>
-        <w:t>/</w:t>
-      </w:r>
-    </w:p>
-    <w:p>
-      <w:r>
-        <w:tab/>
-      </w:r>
-      <w:r>
-        <w:tab/>
-      </w:r>
-      <w:r>
-        <w:tab/>
-        <w:t xml:space="preserve">- </w:t>
-      </w:r>
-      <w:proofErr w:type="gramStart"/>
-      <w:r>
-        <w:t>source</w:t>
-      </w:r>
-      <w:proofErr w:type="gramEnd"/>
-      <w:r>
-        <w:t xml:space="preserve"> files</w:t>
-      </w:r>
-    </w:p>
-    <w:p>
-      <w:r>
-        <w:tab/>
-      </w:r>
-      <w:r>
-        <w:tab/>
-      </w:r>
-      <w:r>
-        <w:tab/>
-        <w:t xml:space="preserve">- </w:t>
-      </w:r>
-      <w:proofErr w:type="gramStart"/>
-      <w:r>
-        <w:t>resources</w:t>
-      </w:r>
-      <w:proofErr w:type="gramEnd"/>
-      <w:r>
-        <w:t>/</w:t>
+        <w:t>- src/</w:t>
+      </w:r>
+    </w:p>
+    <w:p>
+      <w:r>
+        <w:tab/>
+      </w:r>
+      <w:r>
+        <w:tab/>
+      </w:r>
+      <w:r>
+        <w:tab/>
+        <w:t>- source files</w:t>
+      </w:r>
+    </w:p>
+    <w:p>
+      <w:r>
+        <w:tab/>
+      </w:r>
+      <w:r>
+        <w:tab/>
+      </w:r>
+      <w:r>
+        <w:tab/>
+        <w:t>- resources/</w:t>
       </w:r>
     </w:p>
     <w:p>
@@ -870,77 +684,34 @@
     <w:p>
       <w:r>
         <w:tab/>
-        <w:t xml:space="preserve">- </w:t>
-      </w:r>
-      <w:proofErr w:type="gramStart"/>
-      <w:r>
-        <w:t>tests</w:t>
-      </w:r>
-      <w:proofErr w:type="gramEnd"/>
-      <w:r>
-        <w:t>/</w:t>
-      </w:r>
-    </w:p>
-    <w:p>
-      <w:r>
-        <w:tab/>
-        <w:t xml:space="preserve">- </w:t>
-      </w:r>
-      <w:proofErr w:type="gramStart"/>
-      <w:r>
-        <w:t>script</w:t>
-      </w:r>
-      <w:proofErr w:type="gramEnd"/>
-      <w:r>
-        <w:t xml:space="preserve"> file</w:t>
-      </w:r>
-    </w:p>
-    <w:p>
-      <w:r>
-        <w:tab/>
-        <w:t xml:space="preserve">- </w:t>
-      </w:r>
-      <w:proofErr w:type="gramStart"/>
-      <w:r>
-        <w:t>two</w:t>
-      </w:r>
-      <w:proofErr w:type="gramEnd"/>
-      <w:r>
-        <w:t xml:space="preserve"> temporary file during a </w:t>
-      </w:r>
-      <w:r>
-        <w:t>test case that captures outputs</w:t>
-      </w:r>
-    </w:p>
-    <w:p>
-      <w:r>
-        <w:tab/>
-        <w:t xml:space="preserve">- </w:t>
-      </w:r>
-      <w:proofErr w:type="gramStart"/>
-      <w:r>
-        <w:t>inputs</w:t>
-      </w:r>
-      <w:proofErr w:type="gramEnd"/>
-      <w:r>
-        <w:t>/</w:t>
-      </w:r>
-    </w:p>
-    <w:p>
-      <w:r>
-        <w:tab/>
-      </w:r>
-      <w:r>
-        <w:tab/>
-        <w:t xml:space="preserve">- </w:t>
-      </w:r>
-      <w:proofErr w:type="gramStart"/>
-      <w:r>
-        <w:t>subdirectories</w:t>
-      </w:r>
-      <w:proofErr w:type="gramEnd"/>
-      <w:r>
-        <w:t xml:space="preserve"> for functionality points/</w:t>
+        <w:t>- tests/</w:t>
+      </w:r>
+    </w:p>
+    <w:p>
+      <w:r>
+        <w:tab/>
+        <w:t>- script file</w:t>
+      </w:r>
+    </w:p>
+    <w:p>
+      <w:r>
+        <w:tab/>
+        <w:t>- two temporary file during a test case that captures outputs</w:t>
+      </w:r>
+    </w:p>
+    <w:p>
+      <w:r>
+        <w:tab/>
+        <w:t>- inputs/</w:t>
+      </w:r>
+    </w:p>
+    <w:p>
+      <w:r>
+        <w:tab/>
+      </w:r>
+      <w:r>
+        <w:tab/>
+        <w:t>- subdirectories for functionality points/</w:t>
       </w:r>
     </w:p>
     <w:p>
@@ -961,32 +732,16 @@
     <w:p>
       <w:r>
         <w:tab/>
-        <w:t xml:space="preserve">- </w:t>
-      </w:r>
-      <w:proofErr w:type="gramStart"/>
-      <w:r>
-        <w:t>outputs</w:t>
-      </w:r>
-      <w:proofErr w:type="gramEnd"/>
-      <w:r>
-        <w:t>/</w:t>
-      </w:r>
-    </w:p>
-    <w:p>
-      <w:r>
-        <w:tab/>
-      </w:r>
-      <w:r>
-        <w:tab/>
-        <w:t xml:space="preserve">- </w:t>
-      </w:r>
-      <w:proofErr w:type="gramStart"/>
-      <w:r>
-        <w:t>subdirectories</w:t>
-      </w:r>
-      <w:proofErr w:type="gramEnd"/>
-      <w:r>
-        <w:t xml:space="preserve"> for functionality points/</w:t>
+        <w:t>- outputs/</w:t>
+      </w:r>
+    </w:p>
+    <w:p>
+      <w:r>
+        <w:tab/>
+      </w:r>
+      <w:r>
+        <w:tab/>
+        <w:t>- subdirectories for functionality points/</w:t>
       </w:r>
     </w:p>
     <w:p>
@@ -1022,33 +777,20 @@
     <w:p>
       <w:r>
         <w:tab/>
-        <w:t xml:space="preserve">- </w:t>
-      </w:r>
-      <w:proofErr w:type="spellStart"/>
-      <w:r>
-        <w:t>passes_fails</w:t>
-      </w:r>
-      <w:proofErr w:type="spellEnd"/>
-      <w:r>
-        <w:t>/</w:t>
-      </w:r>
-    </w:p>
-    <w:p>
-      <w:r>
-        <w:tab/>
-      </w:r>
-      <w:r>
-        <w:tab/>
-        <w:t>- pass/fail file</w:t>
-      </w:r>
-      <w:r>
-        <w:t>s</w:t>
+        <w:t>- passes_fails/</w:t>
+      </w:r>
+    </w:p>
+    <w:p>
+      <w:r>
+        <w:tab/>
+      </w:r>
+      <w:r>
+        <w:tab/>
+        <w:t>- pass/fail files</w:t>
       </w:r>
       <w:r>
         <w:t xml:space="preserve"> .pass/.fail</w:t>
       </w:r>
-      <w:bookmarkStart w:id="1" w:name="_GoBack"/>
-      <w:bookmarkEnd w:id="1"/>
     </w:p>
     <w:sectPr>
       <w:pgSz w:w="12240" w:h="15840"/>
@@ -1793,4 +1535,16 @@
     </a:ext>
   </a:extLst>
 </a:theme>
+</file>
+
+<file path=customXml/item1.xml><?xml version="1.0" encoding="utf-8"?>
+<b:Sources xmlns:b="http://schemas.openxmlformats.org/officeDocument/2006/bibliography" xmlns="http://schemas.openxmlformats.org/officeDocument/2006/bibliography" SelectedStyle="\APASixthEditionOfficeOnline.xsl" StyleName="APA" Version="6"/>
+</file>
+
+<file path=customXml/itemProps1.xml><?xml version="1.0" encoding="utf-8"?>
+<ds:datastoreItem xmlns:ds="http://schemas.openxmlformats.org/officeDocument/2006/customXml" ds:itemID="{C4703AF4-3259-485C-9E2E-4E2E61A16ECD}">
+  <ds:schemaRefs>
+    <ds:schemaRef ds:uri="http://schemas.openxmlformats.org/officeDocument/2006/bibliography"/>
+  </ds:schemaRefs>
+</ds:datastoreItem>
 </file>
</xml_diff>

<commit_message>
paragraphized part of the test plan
</commit_message>
<xml_diff>
--- a/Lab2/To_Submit/Test_Plan.docx
+++ b/Lab2/To_Submit/Test_Plan.docx
@@ -167,7 +167,13 @@
         <w:t xml:space="preserve">detailing how those responses should be recorded </w:t>
       </w:r>
       <w:r>
-        <w:t>for that test case.</w:t>
+        <w:t xml:space="preserve">for </w:t>
+      </w:r>
+      <w:r>
+        <w:t>the back end</w:t>
+      </w:r>
+      <w:r>
+        <w:t>.</w:t>
       </w:r>
       <w:r>
         <w:t xml:space="preserve"> </w:t>
@@ -177,6 +183,112 @@
       </w:r>
       <w:r>
         <w:t>, three data files are used: the input, the console output, and a transaction file. These are respectively labelled with file extensions .in, .out, and .trans.</w:t>
+      </w:r>
+    </w:p>
+    <w:p/>
+    <w:p>
+      <w:r>
+        <w:t>- The script will run each test case by running the program with the accounts file.</w:t>
+      </w:r>
+    </w:p>
+    <w:p>
+      <w:r>
+        <w:t>- Each test case will use one of the input files that are located in the input directory (Directory is divided into subfolders by function) and feed them into the program.</w:t>
+      </w:r>
+    </w:p>
+    <w:p>
+      <w:r>
+        <w:t>- The script will pipe the console outputs into a temporary file for comparison after completion.</w:t>
+      </w:r>
+    </w:p>
+    <w:p>
+      <w:r>
+        <w:t>- The script will save the transactions file.</w:t>
+      </w:r>
+    </w:p>
+    <w:p>
+      <w:r>
+        <w:t>- After completion, the console outputs file and the transaction file will be “</w:t>
+      </w:r>
+      <w:proofErr w:type="spellStart"/>
+      <w:r>
+        <w:t>diff”'d</w:t>
+      </w:r>
+      <w:proofErr w:type="spellEnd"/>
+      <w:r>
+        <w:t xml:space="preserve"> to the .out and .trans file that correspond with the .in file.</w:t>
+      </w:r>
+    </w:p>
+    <w:p>
+      <w:r>
+        <w:t>- If it returns a difference then the test case fails, otherwise it passes.</w:t>
+      </w:r>
+    </w:p>
+    <w:p>
+      <w:r>
+        <w:t>- If there's an error then the test case fails immediately.</w:t>
+      </w:r>
+    </w:p>
+    <w:p>
+      <w:r>
+        <w:t>- The output of the test case after completion will be sent to the console as well as appended to a file.</w:t>
+      </w:r>
+    </w:p>
+    <w:p>
+      <w:r>
+        <w:t>- The file will store all the pass/fails for each test case for that build and will be created at the start of a build.</w:t>
+      </w:r>
+    </w:p>
+    <w:p>
+      <w:r>
+        <w:t>- The temporary files will then be deleted so that they do not affect any future test cases.</w:t>
+      </w:r>
+    </w:p>
+    <w:p>
+      <w:r>
+        <w:t xml:space="preserve">This will be constructed as the script outputs to the terminal </w:t>
+      </w:r>
+      <w:r>
+        <w:t>the pass/fails.</w:t>
+      </w:r>
+    </w:p>
+    <w:p>
+      <w:r>
+        <w:t>- e.g. 10Feb0237.pass representing the 10</w:t>
+      </w:r>
+      <w:r>
+        <w:rPr>
+          <w:vertAlign w:val="superscript"/>
+        </w:rPr>
+        <w:t>th</w:t>
+      </w:r>
+      <w:r>
+        <w:t xml:space="preserve"> of February at 2:37am.</w:t>
+      </w:r>
+    </w:p>
+    <w:p>
+      <w:r>
+        <w:t>- All of the testing files will be in a directory for testing (which will be on the same level as the project directory).</w:t>
+      </w:r>
+    </w:p>
+    <w:p>
+      <w:r>
+        <w:t>- The testing directory will contain; the script, the temporary files that are created for each test case (that will be deleted after each test case), the input directory and the output directory.</w:t>
+      </w:r>
+    </w:p>
+    <w:p>
+      <w:r>
+        <w:t>- The input files will be stored in subdirectories for their specific function that they are testing.</w:t>
+      </w:r>
+    </w:p>
+    <w:p>
+      <w:r>
+        <w:t>- The output files will be stored in subdirectories for their specific function that they will be testing.</w:t>
+      </w:r>
+    </w:p>
+    <w:p>
+      <w:r>
+        <w:t>- The pass/fail files will be stored in a directory so that they can be referenced if needed in the future.</w:t>
       </w:r>
     </w:p>
     <w:p/>
@@ -204,18 +316,118 @@
         </w:rPr>
         <w:t>Plan</w:t>
       </w:r>
-      <w:r>
-        <w:rPr>
-          <w:b/>
-        </w:rPr>
-        <w:t>nnn</w:t>
+    </w:p>
+    <w:p>
+      <w:r>
+        <w:t>The goal of the test run will be</w:t>
+      </w:r>
+      <w:r>
+        <w:t xml:space="preserve"> to determine which cases are and are not handled properly by the program. </w:t>
+      </w:r>
+      <w:r>
+        <w:t xml:space="preserve">This will be represented by an output pass/fail file, </w:t>
+      </w:r>
+      <w:r>
+        <w:t xml:space="preserve">showing which tests proceeded as </w:t>
+      </w:r>
+      <w:r>
+        <w:t>expected</w:t>
+      </w:r>
+      <w:r>
+        <w:t xml:space="preserve"> and which ones did not.</w:t>
+      </w:r>
+      <w:r>
+        <w:t xml:space="preserve"> Each test result file will be named with the timestamp of its completion, </w:t>
+      </w:r>
+      <w:r>
+        <w:t>thus allowing the pass/fails to be easily assessed for comparisons to previous and future builds</w:t>
+      </w:r>
+      <w:r>
+        <w:t>.</w:t>
+      </w:r>
+    </w:p>
+    <w:p/>
+    <w:p>
+      <w:r>
+        <w:t xml:space="preserve">These tests will be performed and recorded </w:t>
+      </w:r>
+      <w:r>
+        <w:t>by a shell script</w:t>
+      </w:r>
+      <w:r>
+        <w:t>, acting as a test harness</w:t>
+      </w:r>
+      <w:r>
+        <w:t xml:space="preserve">. </w:t>
+      </w:r>
+      <w:r>
+        <w:t>In order for our tests to run s</w:t>
+      </w:r>
+      <w:r>
+        <w:t xml:space="preserve">uccessfully </w:t>
+      </w:r>
+      <w:r>
+        <w:t>it needs to be able to</w:t>
+      </w:r>
+      <w:r>
+        <w:t xml:space="preserve"> (1)</w:t>
+      </w:r>
+      <w:r>
+        <w:t xml:space="preserve"> identify each test case</w:t>
+      </w:r>
+      <w:r>
+        <w:t xml:space="preserve">, </w:t>
+      </w:r>
+      <w:r>
+        <w:t xml:space="preserve">(2) </w:t>
+      </w:r>
+      <w:r>
+        <w:t xml:space="preserve">load each test case’s corresponding input/output files, </w:t>
+      </w:r>
+      <w:r>
+        <w:t xml:space="preserve">(3) </w:t>
+      </w:r>
+      <w:r>
+        <w:t xml:space="preserve">start up the program </w:t>
+      </w:r>
+      <w:r>
+        <w:t xml:space="preserve">and execute the inputs, </w:t>
+      </w:r>
+      <w:r>
+        <w:t xml:space="preserve">(4) </w:t>
+      </w:r>
+      <w:r>
+        <w:t xml:space="preserve">capture the </w:t>
+      </w:r>
+      <w:r>
+        <w:lastRenderedPageBreak/>
+        <w:t xml:space="preserve">outputs, </w:t>
+      </w:r>
+      <w:r>
+        <w:t xml:space="preserve">(5) </w:t>
+      </w:r>
+      <w:r>
+        <w:t xml:space="preserve">compare the </w:t>
+      </w:r>
+      <w:r>
+        <w:t>yielded against the expect</w:t>
+      </w:r>
+      <w:r>
+        <w:t xml:space="preserve">ed data, and </w:t>
+      </w:r>
+      <w:r>
+        <w:t xml:space="preserve">(6) </w:t>
+      </w:r>
+      <w:r>
+        <w:t xml:space="preserve">record the results. </w:t>
       </w:r>
       <w:bookmarkStart w:id="1" w:name="_GoBack"/>
       <w:bookmarkEnd w:id="1"/>
     </w:p>
-    <w:p>
-      <w:r>
-        <w:t>Three</w:t>
+    <w:p/>
+    <w:p>
+      <w:r>
+        <w:t>Two</w:t>
       </w:r>
       <w:r>
         <w:t xml:space="preserve"> files wil</w:t>
@@ -224,494 +436,686 @@
         <w:t>l be created for each test case:</w:t>
       </w:r>
       <w:r>
-        <w:t xml:space="preserve"> One to capture the console outputs and </w:t>
+        <w:t xml:space="preserve"> </w:t>
+      </w:r>
+      <w:r>
+        <w:t>One</w:t>
+      </w:r>
+      <w:r>
+        <w:t xml:space="preserve"> to capture the console outputs and </w:t>
       </w:r>
       <w:r>
         <w:t>one to capture the transactions.</w:t>
       </w:r>
       <w:r>
-        <w:t xml:space="preserve"> both will be “diff”'d to the corresponding output files to create the pass/fail file. If the output of the “diff” for both is nothing then the test case passes, otherwise it fails.</w:t>
-      </w:r>
-    </w:p>
-    <w:p>
-      <w:r>
-        <w:t xml:space="preserve">- A Pass/Fail file will be created with the date/time when the entire test completes </w:t>
-      </w:r>
-      <w:r>
-        <w:t>and states</w:t>
-      </w:r>
-      <w:r>
-        <w:t xml:space="preserve"> which test cases passed and failed for that build. This will </w:t>
-      </w:r>
-      <w:r>
-        <w:t>contain</w:t>
-      </w:r>
-      <w:r>
-        <w:t xml:space="preserve"> the same information that the script will output to the terminal with the pass/fails. Thus allowing the pass/fails to be easily assessed in the future and for </w:t>
-      </w:r>
-      <w:r>
-        <w:t xml:space="preserve">easy </w:t>
-      </w:r>
-      <w:r>
-        <w:t xml:space="preserve">comparisons </w:t>
-      </w:r>
-      <w:r>
-        <w:t>to previous builds</w:t>
+        <w:t xml:space="preserve"> </w:t>
+      </w:r>
+      <w:r>
+        <w:t xml:space="preserve"> </w:t>
+      </w:r>
+      <w:r>
+        <w:t>To</w:t>
+      </w:r>
+      <w:r>
+        <w:t xml:space="preserve"> glean the console outputs, </w:t>
+      </w:r>
+      <w:r>
+        <w:t xml:space="preserve">the </w:t>
+      </w:r>
+      <w:proofErr w:type="spellStart"/>
+      <w:r>
+        <w:t>stdout</w:t>
+      </w:r>
+      <w:proofErr w:type="spellEnd"/>
+      <w:r>
+        <w:t xml:space="preserve"> stream for </w:t>
+      </w:r>
+      <w:r>
+        <w:t xml:space="preserve">the program may be redirected: </w:t>
+      </w:r>
+      <w:r>
+        <w:t>creating the first file.</w:t>
+      </w:r>
+      <w:r>
+        <w:t xml:space="preserve"> The transaction output can simply be copied from the transaction file already utilized by the front end. </w:t>
+      </w:r>
+      <w:r>
+        <w:t xml:space="preserve">Once the data is captured, </w:t>
+      </w:r>
+      <w:r>
+        <w:t xml:space="preserve">it </w:t>
+      </w:r>
+      <w:r>
+        <w:t xml:space="preserve">may be </w:t>
+      </w:r>
+      <w:r>
+        <w:t>“</w:t>
+      </w:r>
+      <w:proofErr w:type="spellStart"/>
+      <w:r>
+        <w:t>diff”'d</w:t>
+      </w:r>
+      <w:proofErr w:type="spellEnd"/>
+      <w:r>
+        <w:t xml:space="preserve"> to the corresponding output files</w:t>
       </w:r>
       <w:r>
         <w:t>.</w:t>
       </w:r>
-    </w:p>
-    <w:p>
-      <w:r>
-        <w:t xml:space="preserve">- e.g. 10Feb0237.pass </w:t>
-      </w:r>
-      <w:r>
-        <w:t>representing</w:t>
-      </w:r>
-      <w:r>
-        <w:t xml:space="preserve"> the 10</w:t>
-      </w:r>
-      <w:r>
-        <w:rPr>
-          <w:vertAlign w:val="superscript"/>
-        </w:rPr>
-        <w:t>th</w:t>
-      </w:r>
-      <w:r>
-        <w:t xml:space="preserve"> of February at 2:37am.</w:t>
-      </w:r>
-    </w:p>
-    <w:p>
-      <w:r>
-        <w:t>- All of the testing files will be in a directory for testing (which will be on the same level as the project directory).</w:t>
-      </w:r>
-    </w:p>
-    <w:p>
-      <w:r>
-        <w:t>- The testing directory will contain</w:t>
-      </w:r>
-      <w:r>
-        <w:t>;</w:t>
-      </w:r>
-      <w:r>
-        <w:t xml:space="preserve"> the script, the temporary files that are created for each test case (that will be deleted after each test case), the input directory and the output directory.</w:t>
-      </w:r>
-    </w:p>
-    <w:p>
-      <w:r>
-        <w:t>- The input files will be stored in subdirectories for their specific function that they are testing.</w:t>
-      </w:r>
-    </w:p>
-    <w:p>
-      <w:r>
-        <w:t xml:space="preserve">- The output files will be stored in </w:t>
-      </w:r>
+      <w:r>
+        <w:t xml:space="preserve"> </w:t>
+      </w:r>
+      <w:r>
+        <w:t>If the output of the “diff” for both is nothing then the test case passes, otherwise it fails.</w:t>
+      </w:r>
+      <w:r>
+        <w:t xml:space="preserve"> </w:t>
+      </w:r>
+      <w:r>
+        <w:t xml:space="preserve">With </w:t>
+      </w:r>
+      <w:r>
+        <w:t xml:space="preserve">this, it is possible to </w:t>
+      </w:r>
+      <w:r>
+        <w:t xml:space="preserve">make assertions for each test case, resulting in </w:t>
+      </w:r>
+      <w:r>
+        <w:t>a Pass/Fail record</w:t>
+      </w:r>
+      <w:r>
+        <w:t>.</w:t>
+      </w:r>
+    </w:p>
+    <w:p/>
+    <w:p/>
+    <w:p/>
+    <w:p/>
+    <w:p/>
+    <w:p>
+      <w:r>
+        <w:t>The directory structure will be as follows...</w:t>
+      </w:r>
+    </w:p>
+    <w:p/>
+    <w:p>
+      <w:r>
+        <w:t>Directory structure:</w:t>
+      </w:r>
+    </w:p>
+    <w:p>
+      <w:r>
+        <w:t xml:space="preserve">├── </w:t>
+      </w:r>
+      <w:proofErr w:type="gramStart"/>
+      <w:r>
+        <w:t>project</w:t>
+      </w:r>
+      <w:proofErr w:type="gramEnd"/>
+      <w:r>
+        <w:t>/</w:t>
+      </w:r>
+    </w:p>
+    <w:p>
+      <w:r>
+        <w:t>│</w:t>
+      </w:r>
+      <w:r>
+        <w:tab/>
+        <w:t xml:space="preserve">└── </w:t>
+      </w:r>
+      <w:proofErr w:type="spellStart"/>
+      <w:r>
+        <w:t>src</w:t>
+      </w:r>
+      <w:proofErr w:type="spellEnd"/>
+      <w:r>
+        <w:t>/</w:t>
+      </w:r>
+    </w:p>
+    <w:p>
+      <w:r>
+        <w:t xml:space="preserve">│ </w:t>
+      </w:r>
+      <w:r>
+        <w:tab/>
+        <w:t xml:space="preserve">   └── resources/</w:t>
+      </w:r>
+    </w:p>
+    <w:p>
+      <w:r>
+        <w:t xml:space="preserve">└── </w:t>
+      </w:r>
+      <w:proofErr w:type="gramStart"/>
+      <w:r>
+        <w:t>tests</w:t>
+      </w:r>
+      <w:proofErr w:type="gramEnd"/>
+      <w:r>
+        <w:t>/</w:t>
+      </w:r>
+    </w:p>
+    <w:p>
+      <w:r>
+        <w:t xml:space="preserve">    ├── </w:t>
+      </w:r>
+      <w:proofErr w:type="gramStart"/>
+      <w:r>
+        <w:t>inputs</w:t>
+      </w:r>
+      <w:proofErr w:type="gramEnd"/>
+      <w:r>
+        <w:t>/</w:t>
+      </w:r>
+    </w:p>
+    <w:p>
+      <w:r>
+        <w:t xml:space="preserve">    │ ├── </w:t>
+      </w:r>
+      <w:proofErr w:type="spellStart"/>
+      <w:r>
+        <w:t>chng</w:t>
+      </w:r>
+      <w:proofErr w:type="spellEnd"/>
+      <w:r>
+        <w:t>/</w:t>
+      </w:r>
+    </w:p>
+    <w:p>
+      <w:r>
+        <w:t xml:space="preserve">    │ ├── </w:t>
+      </w:r>
+      <w:proofErr w:type="spellStart"/>
+      <w:r>
+        <w:t>crte</w:t>
+      </w:r>
+      <w:proofErr w:type="spellEnd"/>
+      <w:r>
+        <w:t>/</w:t>
+      </w:r>
+    </w:p>
+    <w:p>
+      <w:r>
+        <w:t xml:space="preserve">    │ ├── </w:t>
+      </w:r>
+      <w:proofErr w:type="spellStart"/>
+      <w:r>
+        <w:t>delt</w:t>
+      </w:r>
+      <w:proofErr w:type="spellEnd"/>
+      <w:r>
+        <w:t>/</w:t>
+      </w:r>
+    </w:p>
+    <w:p>
+      <w:r>
+        <w:t xml:space="preserve">    │ ├── depo/</w:t>
+      </w:r>
+    </w:p>
+    <w:p>
+      <w:r>
+        <w:t xml:space="preserve">    │ ├── </w:t>
+      </w:r>
+      <w:proofErr w:type="spellStart"/>
+      <w:r>
+        <w:t>dsbl</w:t>
+      </w:r>
+      <w:proofErr w:type="spellEnd"/>
+      <w:r>
+        <w:t>/</w:t>
+      </w:r>
+    </w:p>
+    <w:p>
+      <w:r>
+        <w:t xml:space="preserve">    │ ├── </w:t>
+      </w:r>
+      <w:proofErr w:type="spellStart"/>
+      <w:r>
+        <w:t>enab</w:t>
+      </w:r>
+      <w:proofErr w:type="spellEnd"/>
+      <w:r>
+        <w:t>/</w:t>
+      </w:r>
+    </w:p>
+    <w:p>
+      <w:r>
+        <w:t xml:space="preserve">    │ ├── </w:t>
+      </w:r>
+      <w:proofErr w:type="spellStart"/>
+      <w:r>
+        <w:t>logn</w:t>
+      </w:r>
+      <w:proofErr w:type="spellEnd"/>
+      <w:r>
+        <w:t>/</w:t>
+      </w:r>
+    </w:p>
+    <w:p>
+      <w:r>
+        <w:t xml:space="preserve">    │ ├── </w:t>
+      </w:r>
+      <w:proofErr w:type="spellStart"/>
+      <w:r>
+        <w:t>logt</w:t>
+      </w:r>
+      <w:proofErr w:type="spellEnd"/>
+      <w:r>
+        <w:t>/</w:t>
+      </w:r>
+    </w:p>
+    <w:p>
+      <w:r>
+        <w:t xml:space="preserve">    │ ├── </w:t>
+      </w:r>
+      <w:proofErr w:type="spellStart"/>
+      <w:r>
+        <w:t>payb</w:t>
+      </w:r>
+      <w:proofErr w:type="spellEnd"/>
+      <w:r>
+        <w:t>/</w:t>
+      </w:r>
+    </w:p>
+    <w:p>
+      <w:r>
+        <w:t xml:space="preserve">    │ ├── </w:t>
+      </w:r>
+      <w:proofErr w:type="spellStart"/>
+      <w:proofErr w:type="gramStart"/>
+      <w:r>
+        <w:t>tran</w:t>
+      </w:r>
+      <w:proofErr w:type="spellEnd"/>
+      <w:proofErr w:type="gramEnd"/>
+      <w:r>
+        <w:t>/</w:t>
+      </w:r>
+    </w:p>
+    <w:p>
+      <w:r>
+        <w:t xml:space="preserve">    │ └── with/</w:t>
+      </w:r>
+    </w:p>
+    <w:p>
+      <w:r>
+        <w:t xml:space="preserve">    ├── </w:t>
+      </w:r>
+      <w:proofErr w:type="gramStart"/>
+      <w:r>
+        <w:t>outputs</w:t>
+      </w:r>
+      <w:proofErr w:type="gramEnd"/>
+      <w:r>
+        <w:t>/</w:t>
+      </w:r>
+    </w:p>
+    <w:p>
+      <w:r>
+        <w:t xml:space="preserve">    │ ├── </w:t>
+      </w:r>
+      <w:proofErr w:type="spellStart"/>
+      <w:r>
+        <w:t>chng</w:t>
+      </w:r>
+      <w:proofErr w:type="spellEnd"/>
+      <w:r>
+        <w:t>/</w:t>
+      </w:r>
+    </w:p>
+    <w:p>
+      <w:r>
+        <w:t xml:space="preserve">    │ ├── </w:t>
+      </w:r>
+      <w:proofErr w:type="spellStart"/>
+      <w:r>
+        <w:t>crte</w:t>
+      </w:r>
+      <w:proofErr w:type="spellEnd"/>
+      <w:r>
+        <w:t>/</w:t>
+      </w:r>
+    </w:p>
+    <w:p>
+      <w:r>
+        <w:t xml:space="preserve">    │ ├── </w:t>
+      </w:r>
+      <w:proofErr w:type="spellStart"/>
+      <w:r>
+        <w:t>delt</w:t>
+      </w:r>
+      <w:proofErr w:type="spellEnd"/>
+      <w:r>
+        <w:t>/</w:t>
+      </w:r>
+    </w:p>
+    <w:p>
+      <w:r>
+        <w:t xml:space="preserve">    │ ├── depo/</w:t>
+      </w:r>
+    </w:p>
+    <w:p>
+      <w:r>
+        <w:t xml:space="preserve">    │ ├── </w:t>
+      </w:r>
+      <w:proofErr w:type="spellStart"/>
+      <w:r>
+        <w:t>dsbl</w:t>
+      </w:r>
+      <w:proofErr w:type="spellEnd"/>
+      <w:r>
+        <w:t>/</w:t>
+      </w:r>
+    </w:p>
+    <w:p>
+      <w:r>
+        <w:t xml:space="preserve">    │ ├── </w:t>
+      </w:r>
+      <w:proofErr w:type="spellStart"/>
+      <w:r>
+        <w:t>enab</w:t>
+      </w:r>
+      <w:proofErr w:type="spellEnd"/>
+      <w:r>
+        <w:t>/</w:t>
+      </w:r>
+    </w:p>
+    <w:p>
+      <w:r>
+        <w:t xml:space="preserve">    │ ├── </w:t>
+      </w:r>
+      <w:proofErr w:type="spellStart"/>
+      <w:r>
+        <w:t>logn</w:t>
+      </w:r>
+      <w:proofErr w:type="spellEnd"/>
+      <w:r>
+        <w:t>/</w:t>
+      </w:r>
+    </w:p>
+    <w:p>
+      <w:r>
+        <w:t xml:space="preserve">    │ ├── </w:t>
+      </w:r>
+      <w:proofErr w:type="spellStart"/>
+      <w:r>
+        <w:t>logt</w:t>
+      </w:r>
+      <w:proofErr w:type="spellEnd"/>
+      <w:r>
+        <w:t>/</w:t>
+      </w:r>
+    </w:p>
+    <w:p>
+      <w:r>
+        <w:t xml:space="preserve">    │ ├── </w:t>
+      </w:r>
+      <w:proofErr w:type="spellStart"/>
+      <w:r>
+        <w:t>payb</w:t>
+      </w:r>
+      <w:proofErr w:type="spellEnd"/>
+      <w:r>
+        <w:t>/</w:t>
+      </w:r>
+    </w:p>
+    <w:p>
+      <w:r>
+        <w:t xml:space="preserve">    │ ├── </w:t>
+      </w:r>
+      <w:proofErr w:type="spellStart"/>
+      <w:proofErr w:type="gramStart"/>
+      <w:r>
+        <w:t>tran</w:t>
+      </w:r>
+      <w:proofErr w:type="spellEnd"/>
+      <w:proofErr w:type="gramEnd"/>
+      <w:r>
+        <w:t>/</w:t>
+      </w:r>
+    </w:p>
+    <w:p>
+      <w:r>
+        <w:t xml:space="preserve">    │ └── with/</w:t>
+      </w:r>
+    </w:p>
+    <w:p>
+      <w:r>
+        <w:t xml:space="preserve">    └── </w:t>
+      </w:r>
+      <w:proofErr w:type="spellStart"/>
+      <w:r>
+        <w:t>passes_fails</w:t>
+      </w:r>
+      <w:proofErr w:type="spellEnd"/>
+      <w:r>
+        <w:t>/</w:t>
+      </w:r>
+    </w:p>
+    <w:p/>
+    <w:p/>
+    <w:p/>
+    <w:p/>
+    <w:p/>
+    <w:p/>
+    <w:p/>
+    <w:p/>
+    <w:p/>
+    <w:p/>
+    <w:p/>
+    <w:p/>
+    <w:p/>
+    <w:p/>
+    <w:p/>
+    <w:p/>
+    <w:p/>
+    <w:p>
+      <w:r>
+        <w:t xml:space="preserve">With the contents of each directory being... </w:t>
+      </w:r>
+    </w:p>
+    <w:p/>
+    <w:p>
+      <w:r>
+        <w:t>Contents of each directory:</w:t>
+      </w:r>
+    </w:p>
+    <w:p>
+      <w:r>
+        <w:t xml:space="preserve">- </w:t>
+      </w:r>
+      <w:proofErr w:type="gramStart"/>
+      <w:r>
+        <w:t>wrapper</w:t>
+      </w:r>
+      <w:proofErr w:type="gramEnd"/>
+      <w:r>
+        <w:t>/</w:t>
+      </w:r>
+    </w:p>
+    <w:p>
+      <w:r>
+        <w:tab/>
+        <w:t xml:space="preserve">- </w:t>
+      </w:r>
+      <w:proofErr w:type="gramStart"/>
+      <w:r>
+        <w:t>project</w:t>
+      </w:r>
+      <w:proofErr w:type="gramEnd"/>
+      <w:r>
+        <w:t>/</w:t>
+      </w:r>
+    </w:p>
+    <w:p>
+      <w:r>
+        <w:tab/>
+      </w:r>
+      <w:r>
+        <w:tab/>
+        <w:t>- .exe file</w:t>
+      </w:r>
+    </w:p>
+    <w:p>
+      <w:r>
+        <w:tab/>
+      </w:r>
+      <w:r>
+        <w:tab/>
+        <w:t xml:space="preserve">- </w:t>
+      </w:r>
+      <w:proofErr w:type="spellStart"/>
+      <w:proofErr w:type="gramStart"/>
+      <w:r>
+        <w:t>src</w:t>
+      </w:r>
+      <w:proofErr w:type="spellEnd"/>
+      <w:proofErr w:type="gramEnd"/>
+      <w:r>
+        <w:t>/</w:t>
+      </w:r>
+    </w:p>
+    <w:p>
+      <w:r>
+        <w:tab/>
+      </w:r>
+      <w:r>
+        <w:tab/>
+      </w:r>
+      <w:r>
+        <w:tab/>
+        <w:t xml:space="preserve">- </w:t>
+      </w:r>
+      <w:proofErr w:type="gramStart"/>
+      <w:r>
+        <w:t>source</w:t>
+      </w:r>
+      <w:proofErr w:type="gramEnd"/>
+      <w:r>
+        <w:t xml:space="preserve"> files</w:t>
+      </w:r>
+    </w:p>
+    <w:p>
+      <w:r>
+        <w:tab/>
+      </w:r>
+      <w:r>
+        <w:tab/>
+      </w:r>
+      <w:r>
+        <w:tab/>
+        <w:t xml:space="preserve">- </w:t>
+      </w:r>
+      <w:proofErr w:type="gramStart"/>
+      <w:r>
+        <w:t>resources</w:t>
+      </w:r>
+      <w:proofErr w:type="gramEnd"/>
+      <w:r>
+        <w:t>/</w:t>
+      </w:r>
+    </w:p>
+    <w:p>
+      <w:r>
+        <w:tab/>
+      </w:r>
+      <w:r>
+        <w:tab/>
+      </w:r>
+      <w:r>
+        <w:tab/>
+      </w:r>
+      <w:r>
+        <w:tab/>
+        <w:t>- transactions.txt</w:t>
+      </w:r>
+    </w:p>
+    <w:p>
+      <w:r>
+        <w:tab/>
+      </w:r>
+      <w:r>
+        <w:tab/>
+      </w:r>
+      <w:r>
+        <w:tab/>
+      </w:r>
+      <w:r>
+        <w:tab/>
+        <w:t>- accounts.txt</w:t>
+      </w:r>
+    </w:p>
+    <w:p>
+      <w:r>
+        <w:tab/>
+        <w:t xml:space="preserve">- </w:t>
+      </w:r>
+      <w:proofErr w:type="gramStart"/>
+      <w:r>
+        <w:t>tests</w:t>
+      </w:r>
+      <w:proofErr w:type="gramEnd"/>
+      <w:r>
+        <w:t>/</w:t>
+      </w:r>
+    </w:p>
+    <w:p>
+      <w:r>
+        <w:tab/>
+        <w:t xml:space="preserve">- </w:t>
+      </w:r>
+      <w:proofErr w:type="gramStart"/>
+      <w:r>
+        <w:t>script</w:t>
+      </w:r>
+      <w:proofErr w:type="gramEnd"/>
+      <w:r>
+        <w:t xml:space="preserve"> file</w:t>
+      </w:r>
+    </w:p>
+    <w:p>
+      <w:r>
+        <w:tab/>
+        <w:t xml:space="preserve">- </w:t>
+      </w:r>
+      <w:proofErr w:type="gramStart"/>
+      <w:r>
+        <w:t>two</w:t>
+      </w:r>
+      <w:proofErr w:type="gramEnd"/>
+      <w:r>
+        <w:t xml:space="preserve"> temporary file during a test case that captures outputs</w:t>
+      </w:r>
+    </w:p>
+    <w:p>
+      <w:r>
+        <w:tab/>
+        <w:t xml:space="preserve">- </w:t>
+      </w:r>
+      <w:proofErr w:type="gramStart"/>
+      <w:r>
+        <w:t>inputs</w:t>
+      </w:r>
+      <w:proofErr w:type="gramEnd"/>
+      <w:r>
+        <w:t>/</w:t>
+      </w:r>
+    </w:p>
+    <w:p>
+      <w:r>
+        <w:tab/>
+      </w:r>
+      <w:r>
+        <w:tab/>
+        <w:t xml:space="preserve">- </w:t>
+      </w:r>
+      <w:proofErr w:type="gramStart"/>
       <w:r>
         <w:t>subdirectories</w:t>
       </w:r>
-      <w:r>
-        <w:t xml:space="preserve"> for their specific function that they will be testing.</w:t>
-      </w:r>
-    </w:p>
-    <w:p>
-      <w:r>
-        <w:t>- The pass/fail files will be stored in a directory so that they can be referenced if needed in the future.</w:t>
-      </w:r>
-    </w:p>
-    <w:p/>
-    <w:p/>
-    <w:p>
-      <w:pPr>
-        <w:rPr>
-          <w:b/>
-          <w:bCs/>
-        </w:rPr>
-      </w:pPr>
-      <w:r>
-        <w:rPr>
-          <w:b/>
-          <w:bCs/>
-        </w:rPr>
-        <w:t>Test Run Plan</w:t>
-      </w:r>
-    </w:p>
-    <w:p/>
-    <w:p>
-      <w:r>
-        <w:t>- There will be one bash script that will run every test case.</w:t>
-      </w:r>
-    </w:p>
-    <w:p>
-      <w:r>
-        <w:t>- The script will run each test case by running the program with the accounts file.</w:t>
-      </w:r>
-    </w:p>
-    <w:p>
-      <w:r>
-        <w:t>- Each test case will use one of the input files that are located in the input directory</w:t>
-      </w:r>
-      <w:r>
-        <w:t xml:space="preserve"> (Directory is divided into subfolders by function)</w:t>
-      </w:r>
-      <w:r>
-        <w:t xml:space="preserve"> and feed them into the program.</w:t>
-      </w:r>
-    </w:p>
-    <w:p>
-      <w:r>
-        <w:t>- The script will pipe the console outputs into a temporary file for comparison after completion.</w:t>
-      </w:r>
-    </w:p>
-    <w:p>
-      <w:r>
-        <w:t>- The script will save the transactions file.</w:t>
-      </w:r>
-    </w:p>
-    <w:p>
-      <w:r>
-        <w:t>- After completion, the console outputs file and the transaction file will be “diff”'d to the .out and .trans file that correspond with the .in file.</w:t>
-      </w:r>
-    </w:p>
-    <w:p>
-      <w:r>
-        <w:t>- If it returns a difference then the test case fails, otherwise it passes.</w:t>
-      </w:r>
-    </w:p>
-    <w:p>
-      <w:r>
-        <w:t>- If there's an error then the test case fails immediately.</w:t>
-      </w:r>
-    </w:p>
-    <w:p>
-      <w:r>
-        <w:t>- The output of the test case after completion will be sent to the console as well as appended to a file.</w:t>
-      </w:r>
-    </w:p>
-    <w:p>
-      <w:r>
-        <w:t>- The file will store all the pass/fails for each test case for that build and will be created at the start of a build.</w:t>
-      </w:r>
-    </w:p>
-    <w:p>
-      <w:r>
-        <w:lastRenderedPageBreak/>
-        <w:t>- The temporary files will then be deleted</w:t>
-      </w:r>
-      <w:r>
-        <w:t xml:space="preserve"> so that they do not affect any </w:t>
-      </w:r>
-      <w:r>
-        <w:t>future test cases.</w:t>
-      </w:r>
-    </w:p>
-    <w:p/>
-    <w:p>
-      <w:r>
-        <w:t>The directory structure will be as follows...</w:t>
-      </w:r>
-    </w:p>
-    <w:p/>
-    <w:p>
-      <w:r>
-        <w:t>Directory structure:</w:t>
-      </w:r>
-    </w:p>
-    <w:p>
-      <w:r>
-        <w:t>├── project/</w:t>
-      </w:r>
-    </w:p>
-    <w:p>
-      <w:r>
-        <w:t>│</w:t>
-      </w:r>
-      <w:r>
-        <w:tab/>
-        <w:t>└── src/</w:t>
-      </w:r>
-    </w:p>
-    <w:p>
-      <w:r>
-        <w:t xml:space="preserve">│ </w:t>
-      </w:r>
-      <w:r>
-        <w:tab/>
-        <w:t xml:space="preserve">   └── resources/</w:t>
-      </w:r>
-    </w:p>
-    <w:p>
-      <w:r>
-        <w:t>└── tests/</w:t>
-      </w:r>
-    </w:p>
-    <w:p>
-      <w:r>
-        <w:t xml:space="preserve">    ├── inputs/</w:t>
-      </w:r>
-    </w:p>
-    <w:p>
-      <w:r>
-        <w:t xml:space="preserve">    │ ├── chng/</w:t>
-      </w:r>
-    </w:p>
-    <w:p>
-      <w:r>
-        <w:t xml:space="preserve">    │ ├── crte/</w:t>
-      </w:r>
-    </w:p>
-    <w:p>
-      <w:r>
-        <w:t xml:space="preserve">    │ ├── delt/</w:t>
-      </w:r>
-    </w:p>
-    <w:p>
-      <w:r>
-        <w:t xml:space="preserve">    │ ├── depo/</w:t>
-      </w:r>
-    </w:p>
-    <w:p>
-      <w:r>
-        <w:t xml:space="preserve">    │ ├── dsbl/</w:t>
-      </w:r>
-    </w:p>
-    <w:p>
-      <w:r>
-        <w:t xml:space="preserve">    │ ├── enab/</w:t>
-      </w:r>
-    </w:p>
-    <w:p>
-      <w:r>
-        <w:t xml:space="preserve">    │ ├── logn/</w:t>
-      </w:r>
-    </w:p>
-    <w:p>
-      <w:r>
-        <w:t xml:space="preserve">    │ ├── logt/</w:t>
-      </w:r>
-    </w:p>
-    <w:p>
-      <w:r>
-        <w:t xml:space="preserve">    │ ├── payb/</w:t>
-      </w:r>
-    </w:p>
-    <w:p>
-      <w:r>
-        <w:t xml:space="preserve">    │ ├── tran/</w:t>
-      </w:r>
-    </w:p>
-    <w:p>
-      <w:r>
-        <w:t xml:space="preserve">    │ └── with/</w:t>
-      </w:r>
-    </w:p>
-    <w:p>
-      <w:r>
-        <w:t xml:space="preserve">    ├── outputs/</w:t>
-      </w:r>
-    </w:p>
-    <w:p>
-      <w:r>
-        <w:t xml:space="preserve">    │ ├── chng/</w:t>
-      </w:r>
-    </w:p>
-    <w:p>
-      <w:r>
-        <w:t xml:space="preserve">    │ ├── crte/</w:t>
-      </w:r>
-    </w:p>
-    <w:p>
-      <w:r>
-        <w:t xml:space="preserve">    │ ├── delt/</w:t>
-      </w:r>
-    </w:p>
-    <w:p>
-      <w:r>
-        <w:t xml:space="preserve">    │ ├── depo/</w:t>
-      </w:r>
-    </w:p>
-    <w:p>
-      <w:r>
-        <w:t xml:space="preserve">    │ ├── dsbl/</w:t>
-      </w:r>
-    </w:p>
-    <w:p>
-      <w:r>
-        <w:t xml:space="preserve">    │ ├── enab/</w:t>
-      </w:r>
-    </w:p>
-    <w:p>
-      <w:r>
-        <w:t xml:space="preserve">    │ ├── logn/</w:t>
-      </w:r>
-    </w:p>
-    <w:p>
-      <w:r>
-        <w:t xml:space="preserve">    │ ├── logt/</w:t>
-      </w:r>
-    </w:p>
-    <w:p>
-      <w:r>
-        <w:t xml:space="preserve">    │ ├── payb/</w:t>
-      </w:r>
-    </w:p>
-    <w:p>
-      <w:r>
-        <w:t xml:space="preserve">    │ ├── tran/</w:t>
-      </w:r>
-    </w:p>
-    <w:p>
-      <w:r>
-        <w:t xml:space="preserve">    │ └── with/</w:t>
-      </w:r>
-    </w:p>
-    <w:p>
-      <w:r>
-        <w:t xml:space="preserve">    └── passes_fails/</w:t>
-      </w:r>
-    </w:p>
-    <w:p/>
-    <w:p/>
-    <w:p/>
-    <w:p/>
-    <w:p/>
-    <w:p/>
-    <w:p/>
-    <w:p/>
-    <w:p/>
-    <w:p/>
-    <w:p/>
-    <w:p/>
-    <w:p/>
-    <w:p/>
-    <w:p/>
-    <w:p/>
-    <w:p/>
-    <w:p>
-      <w:r>
-        <w:t xml:space="preserve">With the contents of each directory being... </w:t>
-      </w:r>
-    </w:p>
-    <w:p/>
-    <w:p>
-      <w:r>
-        <w:t>Contents of each directory:</w:t>
-      </w:r>
-    </w:p>
-    <w:p>
-      <w:r>
-        <w:t>- wrapper/</w:t>
-      </w:r>
-    </w:p>
-    <w:p>
-      <w:r>
-        <w:tab/>
-        <w:t>- project/</w:t>
-      </w:r>
-    </w:p>
-    <w:p>
-      <w:r>
-        <w:tab/>
-      </w:r>
-      <w:r>
-        <w:tab/>
-        <w:t>- .exe file</w:t>
-      </w:r>
-    </w:p>
-    <w:p>
-      <w:r>
-        <w:tab/>
-      </w:r>
-      <w:r>
-        <w:tab/>
-        <w:t>- src/</w:t>
-      </w:r>
-    </w:p>
-    <w:p>
-      <w:r>
-        <w:tab/>
-      </w:r>
-      <w:r>
-        <w:tab/>
-      </w:r>
-      <w:r>
-        <w:tab/>
-        <w:t>- source files</w:t>
-      </w:r>
-    </w:p>
-    <w:p>
-      <w:r>
-        <w:tab/>
-      </w:r>
-      <w:r>
-        <w:tab/>
-      </w:r>
-      <w:r>
-        <w:tab/>
-        <w:t>- resources/</w:t>
-      </w:r>
-    </w:p>
-    <w:p>
-      <w:r>
-        <w:tab/>
-      </w:r>
-      <w:r>
-        <w:tab/>
-      </w:r>
-      <w:r>
-        <w:tab/>
-      </w:r>
-      <w:r>
-        <w:tab/>
-        <w:t>- transactions.txt</w:t>
-      </w:r>
-    </w:p>
-    <w:p>
-      <w:r>
-        <w:tab/>
-      </w:r>
-      <w:r>
-        <w:tab/>
-      </w:r>
-      <w:r>
-        <w:tab/>
-      </w:r>
-      <w:r>
-        <w:tab/>
-        <w:t>- accounts.txt</w:t>
-      </w:r>
-    </w:p>
-    <w:p>
-      <w:r>
-        <w:tab/>
-        <w:t>- tests/</w:t>
-      </w:r>
-    </w:p>
-    <w:p>
-      <w:r>
-        <w:tab/>
-        <w:t>- script file</w:t>
-      </w:r>
-    </w:p>
-    <w:p>
-      <w:r>
-        <w:tab/>
-        <w:t>- two temporary file during a test case that captures outputs</w:t>
-      </w:r>
-    </w:p>
-    <w:p>
-      <w:r>
-        <w:tab/>
-        <w:t>- inputs/</w:t>
-      </w:r>
-    </w:p>
-    <w:p>
-      <w:r>
-        <w:tab/>
-      </w:r>
-      <w:r>
-        <w:tab/>
-        <w:t>- subdirectories for functionality points/</w:t>
+      <w:proofErr w:type="gramEnd"/>
+      <w:r>
+        <w:t xml:space="preserve"> for functionality points/</w:t>
       </w:r>
     </w:p>
     <w:p>
@@ -732,16 +1136,32 @@
     <w:p>
       <w:r>
         <w:tab/>
-        <w:t>- outputs/</w:t>
-      </w:r>
-    </w:p>
-    <w:p>
-      <w:r>
-        <w:tab/>
-      </w:r>
-      <w:r>
-        <w:tab/>
-        <w:t>- subdirectories for functionality points/</w:t>
+        <w:t xml:space="preserve">- </w:t>
+      </w:r>
+      <w:proofErr w:type="gramStart"/>
+      <w:r>
+        <w:t>outputs</w:t>
+      </w:r>
+      <w:proofErr w:type="gramEnd"/>
+      <w:r>
+        <w:t>/</w:t>
+      </w:r>
+    </w:p>
+    <w:p>
+      <w:r>
+        <w:tab/>
+      </w:r>
+      <w:r>
+        <w:tab/>
+        <w:t xml:space="preserve">- </w:t>
+      </w:r>
+      <w:proofErr w:type="gramStart"/>
+      <w:r>
+        <w:t>subdirectories</w:t>
+      </w:r>
+      <w:proofErr w:type="gramEnd"/>
+      <w:r>
+        <w:t xml:space="preserve"> for functionality points/</w:t>
       </w:r>
     </w:p>
     <w:p>
@@ -777,7 +1197,15 @@
     <w:p>
       <w:r>
         <w:tab/>
-        <w:t>- passes_fails/</w:t>
+        <w:t xml:space="preserve">- </w:t>
+      </w:r>
+      <w:proofErr w:type="spellStart"/>
+      <w:r>
+        <w:t>passes_fails</w:t>
+      </w:r>
+      <w:proofErr w:type="spellEnd"/>
+      <w:r>
+        <w:t>/</w:t>
       </w:r>
     </w:p>
     <w:p>
@@ -1542,7 +1970,7 @@
 </file>
 
 <file path=customXml/itemProps1.xml><?xml version="1.0" encoding="utf-8"?>
-<ds:datastoreItem xmlns:ds="http://schemas.openxmlformats.org/officeDocument/2006/customXml" ds:itemID="{C4703AF4-3259-485C-9E2E-4E2E61A16ECD}">
+<ds:datastoreItem xmlns:ds="http://schemas.openxmlformats.org/officeDocument/2006/customXml" ds:itemID="{A86FA5D7-4E6C-4063-A3E9-4F94BEF22B0B}">
   <ds:schemaRefs>
     <ds:schemaRef ds:uri="http://schemas.openxmlformats.org/officeDocument/2006/bibliography"/>
   </ds:schemaRefs>

</xml_diff>

<commit_message>
in the cute list of 7 that I made, 1-3 are completed.
</commit_message>
<xml_diff>
--- a/Lab2/To_Submit/Test_Plan.docx
+++ b/Lab2/To_Submit/Test_Plan.docx
@@ -104,10 +104,37 @@
         <w:br/>
       </w:r>
       <w:r>
-        <w:t>For each test case, the i</w:t>
-      </w:r>
-      <w:r>
-        <w:t xml:space="preserve">nput files contain </w:t>
+        <w:t>Each of our test cases has a unique identifier with the format CCCC</w:t>
+      </w:r>
+      <w:r>
+        <w:t xml:space="preserve">### </w:t>
+      </w:r>
+      <w:r>
+        <w:t xml:space="preserve">where </w:t>
+      </w:r>
+      <w:r>
+        <w:t>CCCC contains the function name expressed in 4 characters and #s are digits uniquely identifying each test case for that function</w:t>
+      </w:r>
+      <w:r>
+        <w:t xml:space="preserve">. </w:t>
+      </w:r>
+      <w:r>
+        <w:t>For each test case, the</w:t>
+      </w:r>
+      <w:r>
+        <w:t>re are</w:t>
+      </w:r>
+      <w:r>
+        <w:t xml:space="preserve"> i</w:t>
+      </w:r>
+      <w:r>
+        <w:t>nput files contain</w:t>
+      </w:r>
+      <w:r>
+        <w:t>ing</w:t>
+      </w:r>
+      <w:r>
+        <w:t xml:space="preserve"> </w:t>
       </w:r>
       <w:r>
         <w:t xml:space="preserve">the </w:t>
@@ -116,16 +143,25 @@
         <w:t>driver commands</w:t>
       </w:r>
       <w:r>
-        <w:t xml:space="preserve"> th</w:t>
-      </w:r>
-      <w:r>
-        <w:t xml:space="preserve">at each test case needs to run, </w:t>
-      </w:r>
-      <w:r>
-        <w:t xml:space="preserve">with each input on a newline </w:t>
-      </w:r>
-      <w:r>
-        <w:t xml:space="preserve">representing a command being entered. </w:t>
+        <w:t xml:space="preserve"> </w:t>
+      </w:r>
+      <w:r>
+        <w:t>with each input on a newline</w:t>
+      </w:r>
+      <w:r>
+        <w:t xml:space="preserve"> that</w:t>
+      </w:r>
+      <w:r>
+        <w:t xml:space="preserve"> </w:t>
+      </w:r>
+      <w:r>
+        <w:t>represents</w:t>
+      </w:r>
+      <w:r>
+        <w:t xml:space="preserve"> the</w:t>
+      </w:r>
+      <w:r>
+        <w:t xml:space="preserve"> command being entered. </w:t>
       </w:r>
       <w:r>
         <w:t>These input files correspond with t</w:t>
@@ -143,7 +179,10 @@
         <w:t>expected data</w:t>
       </w:r>
       <w:r>
-        <w:t xml:space="preserve">. </w:t>
+        <w:t>:</w:t>
+      </w:r>
+      <w:r>
+        <w:t xml:space="preserve"> </w:t>
       </w:r>
       <w:r>
         <w:t xml:space="preserve">One file will </w:t>
@@ -158,7 +197,10 @@
         <w:t xml:space="preserve"> to the test input</w:t>
       </w:r>
       <w:r>
-        <w:t xml:space="preserve">. The other will contain </w:t>
+        <w:t>, while t</w:t>
+      </w:r>
+      <w:r>
+        <w:t xml:space="preserve">he other will contain </w:t>
       </w:r>
       <w:r>
         <w:t xml:space="preserve">transactions </w:t>
@@ -182,20 +224,22 @@
         <w:t>Altogether</w:t>
       </w:r>
       <w:r>
-        <w:t>, three data files are used: the input, the console output, and a transaction file. These are respectively labelled with file extensions .in, .out, and .trans.</w:t>
-      </w:r>
-    </w:p>
-    <w:p/>
-    <w:p>
-      <w:r>
-        <w:t>- The script will run each test case by running the program with the accounts file.</w:t>
-      </w:r>
-    </w:p>
-    <w:p>
-      <w:r>
-        <w:t>- Each test case will use one of the input files that are located in the input directory (Directory is divided into subfolders by function) and feed them into the program.</w:t>
-      </w:r>
-    </w:p>
+        <w:t xml:space="preserve">, </w:t>
+      </w:r>
+      <w:r>
+        <w:t xml:space="preserve">each test has </w:t>
+      </w:r>
+      <w:r>
+        <w:t>three data files</w:t>
+      </w:r>
+      <w:r>
+        <w:t>:</w:t>
+      </w:r>
+      <w:r>
+        <w:t xml:space="preserve"> the input, the console output, and a transaction file. These are respectively labelled with file extensions .in, .out, and .trans.</w:t>
+      </w:r>
+    </w:p>
+    <w:p/>
     <w:p>
       <w:r>
         <w:t>- The script will pipe the console outputs into a temporary file for comparison after completion.</w:t>
@@ -275,16 +319,8 @@
       <w:r>
         <w:t>- The testing directory will contain; the script, the temporary files that are created for each test case (that will be deleted after each test case), the input directory and the output directory.</w:t>
       </w:r>
-    </w:p>
-    <w:p>
-      <w:r>
-        <w:t>- The input files will be stored in subdirectories for their specific function that they are testing.</w:t>
-      </w:r>
-    </w:p>
-    <w:p>
-      <w:r>
-        <w:t>- The output files will be stored in subdirectories for their specific function that they will be testing.</w:t>
-      </w:r>
+      <w:bookmarkStart w:id="1" w:name="_GoBack"/>
+      <w:bookmarkEnd w:id="1"/>
     </w:p>
     <w:p>
       <w:r>
@@ -345,9 +381,9 @@
       <w:r>
         <w:t>.</w:t>
       </w:r>
-    </w:p>
-    <w:p/>
-    <w:p>
+      <w:r>
+        <w:t xml:space="preserve"> </w:t>
+      </w:r>
       <w:r>
         <w:t xml:space="preserve">These tests will be performed and recorded </w:t>
       </w:r>
@@ -385,7 +421,19 @@
         <w:t xml:space="preserve">load each test case’s corresponding input/output files, </w:t>
       </w:r>
       <w:r>
-        <w:t xml:space="preserve">(3) </w:t>
+        <w:t>(3)</w:t>
+      </w:r>
+      <w:r>
+        <w:t xml:space="preserve"> control the</w:t>
+      </w:r>
+      <w:r>
+        <w:t xml:space="preserve"> test</w:t>
+      </w:r>
+      <w:r>
+        <w:t xml:space="preserve"> environment, (4)</w:t>
+      </w:r>
+      <w:r>
+        <w:t xml:space="preserve"> </w:t>
       </w:r>
       <w:r>
         <w:t xml:space="preserve">start up the program </w:t>
@@ -394,37 +442,287 @@
         <w:t xml:space="preserve">and execute the inputs, </w:t>
       </w:r>
       <w:r>
-        <w:t xml:space="preserve">(4) </w:t>
-      </w:r>
-      <w:r>
-        <w:t xml:space="preserve">capture the </w:t>
+        <w:t>(</w:t>
+      </w:r>
+      <w:r>
+        <w:t>5</w:t>
+      </w:r>
+      <w:r>
+        <w:t xml:space="preserve">) </w:t>
+      </w:r>
+      <w:r>
+        <w:t xml:space="preserve">capture the outputs, </w:t>
+      </w:r>
+      <w:r>
+        <w:t>(6</w:t>
+      </w:r>
+      <w:r>
+        <w:t xml:space="preserve">) </w:t>
+      </w:r>
+      <w:r>
+        <w:t xml:space="preserve">compare the </w:t>
+      </w:r>
+      <w:r>
+        <w:t>yielded against the expect</w:t>
+      </w:r>
+      <w:r>
+        <w:t xml:space="preserve">ed data, and </w:t>
+      </w:r>
+      <w:r>
+        <w:t xml:space="preserve">last but certainly not least </w:t>
+      </w:r>
+      <w:r>
+        <w:t>(7</w:t>
+      </w:r>
+      <w:r>
+        <w:t xml:space="preserve">) </w:t>
+      </w:r>
+      <w:r>
+        <w:t>record the results.</w:t>
+      </w:r>
+    </w:p>
+    <w:p/>
+    <w:p>
+      <w:pPr>
+        <w:pStyle w:val="ListParagraph"/>
+        <w:numPr>
+          <w:ilvl w:val="0"/>
+          <w:numId w:val="1"/>
+        </w:numPr>
+        <w:rPr>
+          <w:b/>
+        </w:rPr>
+      </w:pPr>
+      <w:r>
+        <w:rPr>
+          <w:b/>
+        </w:rPr>
+        <w:t>Identify Each Test Case</w:t>
+      </w:r>
+    </w:p>
+    <w:p>
+      <w:pPr>
+        <w:ind w:left="705"/>
+      </w:pPr>
+      <w:r>
+        <w:t xml:space="preserve">When the script starts it will read a file, </w:t>
+      </w:r>
+      <w:r>
+        <w:t>‘</w:t>
+      </w:r>
+      <w:proofErr w:type="spellStart"/>
+      <w:r>
+        <w:t>testcases</w:t>
+      </w:r>
+      <w:proofErr w:type="spellEnd"/>
+      <w:r>
+        <w:t>’</w:t>
+      </w:r>
+      <w:r>
+        <w:t>, whic</w:t>
+      </w:r>
+      <w:r>
+        <w:t>h will contain</w:t>
+      </w:r>
+      <w:r>
+        <w:t xml:space="preserve"> </w:t>
+      </w:r>
+      <w:r>
+        <w:t xml:space="preserve">a descriptive name and </w:t>
       </w:r>
       <w:r>
         <w:lastRenderedPageBreak/>
-        <w:t xml:space="preserve">outputs, </w:t>
-      </w:r>
-      <w:r>
-        <w:t xml:space="preserve">(5) </w:t>
-      </w:r>
-      <w:r>
-        <w:t xml:space="preserve">compare the </w:t>
-      </w:r>
-      <w:r>
-        <w:t>yielded against the expect</w:t>
-      </w:r>
-      <w:r>
-        <w:t xml:space="preserve">ed data, and </w:t>
-      </w:r>
-      <w:r>
-        <w:t xml:space="preserve">(6) </w:t>
-      </w:r>
-      <w:r>
-        <w:t xml:space="preserve">record the results. </w:t>
-      </w:r>
-      <w:bookmarkStart w:id="1" w:name="_GoBack"/>
-      <w:bookmarkEnd w:id="1"/>
-    </w:p>
-    <w:p/>
+        <w:t xml:space="preserve">the previously mentioned identifier for each case. </w:t>
+      </w:r>
+      <w:r>
+        <w:t>This will allow the script to find the disparate files of the test case while pairing it with a meaningful description.</w:t>
+      </w:r>
+    </w:p>
+    <w:p/>
+    <w:p>
+      <w:pPr>
+        <w:pStyle w:val="ListParagraph"/>
+        <w:numPr>
+          <w:ilvl w:val="0"/>
+          <w:numId w:val="1"/>
+        </w:numPr>
+        <w:rPr>
+          <w:b/>
+        </w:rPr>
+      </w:pPr>
+      <w:r>
+        <w:rPr>
+          <w:b/>
+        </w:rPr>
+        <w:t xml:space="preserve">Load Each Test Case’s Corresponding </w:t>
+      </w:r>
+      <w:proofErr w:type="spellStart"/>
+      <w:r>
+        <w:rPr>
+          <w:b/>
+        </w:rPr>
+        <w:t>Input/Output</w:t>
+      </w:r>
+      <w:proofErr w:type="spellEnd"/>
+      <w:r>
+        <w:rPr>
+          <w:b/>
+        </w:rPr>
+        <w:t xml:space="preserve"> Files</w:t>
+      </w:r>
+    </w:p>
+    <w:p>
+      <w:pPr>
+        <w:ind w:left="705"/>
+      </w:pPr>
+      <w:r>
+        <w:t xml:space="preserve">Each test cases’ function name and case number </w:t>
+      </w:r>
+      <w:r>
+        <w:t>will already be known</w:t>
+      </w:r>
+      <w:r>
+        <w:t xml:space="preserve">, as described above. </w:t>
+      </w:r>
+      <w:r>
+        <w:t xml:space="preserve">This will allow the script to locate the test’s input and output files in the </w:t>
+      </w:r>
+      <w:r>
+        <w:t xml:space="preserve">directory structure, which we have already defined. </w:t>
+      </w:r>
+      <w:r>
+        <w:t xml:space="preserve">Each test suite is nested inside of a folder </w:t>
+      </w:r>
+      <w:r>
+        <w:t xml:space="preserve">labeled </w:t>
+      </w:r>
+      <w:r>
+        <w:t>with the four-character function name, so the script will need to pull the name from the case number at this time.</w:t>
+      </w:r>
+      <w:r>
+        <w:t xml:space="preserve"> Once done, the script will be able to load the</w:t>
+      </w:r>
+      <w:r>
+        <w:t xml:space="preserve"> test’</w:t>
+      </w:r>
+      <w:r>
+        <w:t>s</w:t>
+      </w:r>
+      <w:r>
+        <w:t xml:space="preserve"> .in, .out, an</w:t>
+      </w:r>
+      <w:r>
+        <w:t xml:space="preserve">d .trans files as parameters for </w:t>
+      </w:r>
+      <w:r>
+        <w:t>it</w:t>
+      </w:r>
+      <w:r>
+        <w:t>s various actions.</w:t>
+      </w:r>
+    </w:p>
+    <w:p>
+      <w:pPr>
+        <w:ind w:left="705"/>
+      </w:pPr>
+    </w:p>
+    <w:p>
+      <w:pPr>
+        <w:pStyle w:val="ListParagraph"/>
+        <w:numPr>
+          <w:ilvl w:val="0"/>
+          <w:numId w:val="1"/>
+        </w:numPr>
+        <w:rPr>
+          <w:b/>
+        </w:rPr>
+      </w:pPr>
+      <w:r>
+        <w:rPr>
+          <w:b/>
+        </w:rPr>
+        <w:t>Control the Test Environment</w:t>
+      </w:r>
+    </w:p>
+    <w:p>
+      <w:pPr>
+        <w:ind w:left="705"/>
+      </w:pPr>
+      <w:r>
+        <w:t xml:space="preserve">The front end program stores it’s data externally, including the accounts file, the transaction file, and any other files that may become </w:t>
+      </w:r>
+      <w:r>
+        <w:t>necessary</w:t>
+      </w:r>
+      <w:r>
+        <w:t xml:space="preserve"> to allow sessions to persist.</w:t>
+      </w:r>
+      <w:r>
+        <w:t xml:space="preserve"> Before the execution of each test</w:t>
+      </w:r>
+      <w:r>
+        <w:t xml:space="preserve"> it will be </w:t>
+      </w:r>
+      <w:r>
+        <w:t>necessary</w:t>
+      </w:r>
+      <w:r>
+        <w:t xml:space="preserve"> to reset these resources to a controlled state</w:t>
+      </w:r>
+      <w:r>
+        <w:t>; it may also be desirable t</w:t>
+      </w:r>
+      <w:r>
+        <w:t>o keep a copy of the old files to be restored a</w:t>
+      </w:r>
+      <w:r>
+        <w:t>t</w:t>
+      </w:r>
+      <w:r>
+        <w:t xml:space="preserve"> the end of the test run.</w:t>
+      </w:r>
+      <w:r>
+        <w:t xml:space="preserve"> </w:t>
+      </w:r>
+      <w:r>
+        <w:t xml:space="preserve">In tandem with the tests we have compiled a sample accounts.txt file that is to be placed where the front end can reach it. </w:t>
+      </w:r>
+      <w:r>
+        <w:t>In addition, a</w:t>
+      </w:r>
+      <w:r>
+        <w:t>ny prior transactions should be cleared</w:t>
+      </w:r>
+      <w:r>
+        <w:t>. This</w:t>
+      </w:r>
+      <w:r>
+        <w:t xml:space="preserve"> default state should be reset at the beginning of each test case execution.</w:t>
+      </w:r>
+    </w:p>
+    <w:p>
+      <w:pPr>
+        <w:ind w:left="705"/>
+      </w:pPr>
+    </w:p>
+    <w:p>
+      <w:pPr>
+        <w:ind w:left="705"/>
+      </w:pPr>
+    </w:p>
+    <w:p>
+      <w:pPr>
+        <w:ind w:left="705"/>
+      </w:pPr>
+    </w:p>
+    <w:p>
+      <w:pPr>
+        <w:ind w:left="705"/>
+        <w:rPr>
+          <w:b/>
+        </w:rPr>
+      </w:pPr>
+    </w:p>
     <w:p>
       <w:r>
         <w:t>Two</w:t>
@@ -693,6 +991,7 @@
     </w:p>
     <w:p>
       <w:r>
+        <w:lastRenderedPageBreak/>
         <w:t xml:space="preserve">    │ ├── </w:t>
       </w:r>
       <w:proofErr w:type="spellStart"/>
@@ -1103,6 +1402,7 @@
     </w:p>
     <w:p>
       <w:r>
+        <w:lastRenderedPageBreak/>
         <w:tab/>
       </w:r>
       <w:r>
@@ -1229,6 +1529,103 @@
     </w:sectPr>
   </w:body>
 </w:document>
+</file>
+
+<file path=word/numbering.xml><?xml version="1.0" encoding="utf-8"?>
+<w:numbering xmlns:wpc="http://schemas.microsoft.com/office/word/2010/wordprocessingCanvas" xmlns:mc="http://schemas.openxmlformats.org/markup-compatibility/2006" xmlns:o="urn:schemas-microsoft-com:office:office" xmlns:r="http://schemas.openxmlformats.org/officeDocument/2006/relationships" xmlns:m="http://schemas.openxmlformats.org/officeDocument/2006/math" xmlns:v="urn:schemas-microsoft-com:vml" xmlns:wp14="http://schemas.microsoft.com/office/word/2010/wordprocessingDrawing" xmlns:wp="http://schemas.openxmlformats.org/drawingml/2006/wordprocessingDrawing" xmlns:w10="urn:schemas-microsoft-com:office:word" xmlns:w="http://schemas.openxmlformats.org/wordprocessingml/2006/main" xmlns:w14="http://schemas.microsoft.com/office/word/2010/wordml" xmlns:w15="http://schemas.microsoft.com/office/word/2012/wordml" xmlns:wpg="http://schemas.microsoft.com/office/word/2010/wordprocessingGroup" xmlns:wpi="http://schemas.microsoft.com/office/word/2010/wordprocessingInk" xmlns:wne="http://schemas.microsoft.com/office/word/2006/wordml" xmlns:wps="http://schemas.microsoft.com/office/word/2010/wordprocessingShape" mc:Ignorable="w14 w15 wp14">
+  <w:abstractNum w:abstractNumId="0" w15:restartNumberingAfterBreak="0">
+    <w:nsid w:val="39565341"/>
+    <w:multiLevelType w:val="hybridMultilevel"/>
+    <w:tmpl w:val="B34C12BC"/>
+    <w:lvl w:ilvl="0" w:tplc="F964FA52">
+      <w:start w:val="1"/>
+      <w:numFmt w:val="decimal"/>
+      <w:lvlText w:val="(%1)"/>
+      <w:lvlJc w:val="left"/>
+      <w:pPr>
+        <w:ind w:left="1065" w:hanging="360"/>
+      </w:pPr>
+      <w:rPr>
+        <w:rFonts w:hint="default"/>
+      </w:rPr>
+    </w:lvl>
+    <w:lvl w:ilvl="1" w:tplc="10090019" w:tentative="1">
+      <w:start w:val="1"/>
+      <w:numFmt w:val="lowerLetter"/>
+      <w:lvlText w:val="%2."/>
+      <w:lvlJc w:val="left"/>
+      <w:pPr>
+        <w:ind w:left="1785" w:hanging="360"/>
+      </w:pPr>
+    </w:lvl>
+    <w:lvl w:ilvl="2" w:tplc="1009001B" w:tentative="1">
+      <w:start w:val="1"/>
+      <w:numFmt w:val="lowerRoman"/>
+      <w:lvlText w:val="%3."/>
+      <w:lvlJc w:val="right"/>
+      <w:pPr>
+        <w:ind w:left="2505" w:hanging="180"/>
+      </w:pPr>
+    </w:lvl>
+    <w:lvl w:ilvl="3" w:tplc="1009000F" w:tentative="1">
+      <w:start w:val="1"/>
+      <w:numFmt w:val="decimal"/>
+      <w:lvlText w:val="%4."/>
+      <w:lvlJc w:val="left"/>
+      <w:pPr>
+        <w:ind w:left="3225" w:hanging="360"/>
+      </w:pPr>
+    </w:lvl>
+    <w:lvl w:ilvl="4" w:tplc="10090019" w:tentative="1">
+      <w:start w:val="1"/>
+      <w:numFmt w:val="lowerLetter"/>
+      <w:lvlText w:val="%5."/>
+      <w:lvlJc w:val="left"/>
+      <w:pPr>
+        <w:ind w:left="3945" w:hanging="360"/>
+      </w:pPr>
+    </w:lvl>
+    <w:lvl w:ilvl="5" w:tplc="1009001B" w:tentative="1">
+      <w:start w:val="1"/>
+      <w:numFmt w:val="lowerRoman"/>
+      <w:lvlText w:val="%6."/>
+      <w:lvlJc w:val="right"/>
+      <w:pPr>
+        <w:ind w:left="4665" w:hanging="180"/>
+      </w:pPr>
+    </w:lvl>
+    <w:lvl w:ilvl="6" w:tplc="1009000F" w:tentative="1">
+      <w:start w:val="1"/>
+      <w:numFmt w:val="decimal"/>
+      <w:lvlText w:val="%7."/>
+      <w:lvlJc w:val="left"/>
+      <w:pPr>
+        <w:ind w:left="5385" w:hanging="360"/>
+      </w:pPr>
+    </w:lvl>
+    <w:lvl w:ilvl="7" w:tplc="10090019" w:tentative="1">
+      <w:start w:val="1"/>
+      <w:numFmt w:val="lowerLetter"/>
+      <w:lvlText w:val="%8."/>
+      <w:lvlJc w:val="left"/>
+      <w:pPr>
+        <w:ind w:left="6105" w:hanging="360"/>
+      </w:pPr>
+    </w:lvl>
+    <w:lvl w:ilvl="8" w:tplc="1009001B" w:tentative="1">
+      <w:start w:val="1"/>
+      <w:numFmt w:val="lowerRoman"/>
+      <w:lvlText w:val="%9."/>
+      <w:lvlJc w:val="right"/>
+      <w:pPr>
+        <w:ind w:left="6825" w:hanging="180"/>
+      </w:pPr>
+    </w:lvl>
+  </w:abstractNum>
+  <w:num w:numId="1">
+    <w:abstractNumId w:val="0"/>
+  </w:num>
+</w:numbering>
 </file>
 
 <file path=word/styles.xml><?xml version="1.0" encoding="utf-8"?>
@@ -1701,6 +2098,21 @@
       <w:suppressLineNumbers/>
     </w:pPr>
   </w:style>
+  <w:style w:type="paragraph" w:styleId="ListParagraph">
+    <w:name w:val="List Paragraph"/>
+    <w:basedOn w:val="Normal"/>
+    <w:uiPriority w:val="34"/>
+    <w:qFormat/>
+    <w:rsid w:val="00211AB5"/>
+    <w:pPr>
+      <w:ind w:left="720"/>
+      <w:contextualSpacing/>
+    </w:pPr>
+    <w:rPr>
+      <w:rFonts w:cs="Mangal"/>
+      <w:szCs w:val="21"/>
+    </w:rPr>
+  </w:style>
 </w:styles>
 </file>
 
@@ -1970,7 +2382,7 @@
 </file>
 
 <file path=customXml/itemProps1.xml><?xml version="1.0" encoding="utf-8"?>
-<ds:datastoreItem xmlns:ds="http://schemas.openxmlformats.org/officeDocument/2006/customXml" ds:itemID="{A86FA5D7-4E6C-4063-A3E9-4F94BEF22B0B}">
+<ds:datastoreItem xmlns:ds="http://schemas.openxmlformats.org/officeDocument/2006/customXml" ds:itemID="{DAEDF25A-BE4C-4EB9-A638-DD168C07CF76}">
   <ds:schemaRefs>
     <ds:schemaRef ds:uri="http://schemas.openxmlformats.org/officeDocument/2006/bibliography"/>
   </ds:schemaRefs>

</xml_diff>

<commit_message>
finished compiling the 'Test Run Plan' segment of the document.
</commit_message>
<xml_diff>
--- a/Lab2/To_Submit/Test_Plan.docx
+++ b/Lab2/To_Submit/Test_Plan.docx
@@ -241,94 +241,6 @@
     </w:p>
     <w:p/>
     <w:p>
-      <w:r>
-        <w:t>- The script will pipe the console outputs into a temporary file for comparison after completion.</w:t>
-      </w:r>
-    </w:p>
-    <w:p>
-      <w:r>
-        <w:t>- The script will save the transactions file.</w:t>
-      </w:r>
-    </w:p>
-    <w:p>
-      <w:r>
-        <w:t>- After completion, the console outputs file and the transaction file will be “</w:t>
-      </w:r>
-      <w:proofErr w:type="spellStart"/>
-      <w:r>
-        <w:t>diff”'d</w:t>
-      </w:r>
-      <w:proofErr w:type="spellEnd"/>
-      <w:r>
-        <w:t xml:space="preserve"> to the .out and .trans file that correspond with the .in file.</w:t>
-      </w:r>
-    </w:p>
-    <w:p>
-      <w:r>
-        <w:t>- If it returns a difference then the test case fails, otherwise it passes.</w:t>
-      </w:r>
-    </w:p>
-    <w:p>
-      <w:r>
-        <w:t>- If there's an error then the test case fails immediately.</w:t>
-      </w:r>
-    </w:p>
-    <w:p>
-      <w:r>
-        <w:t>- The output of the test case after completion will be sent to the console as well as appended to a file.</w:t>
-      </w:r>
-    </w:p>
-    <w:p>
-      <w:r>
-        <w:t>- The file will store all the pass/fails for each test case for that build and will be created at the start of a build.</w:t>
-      </w:r>
-    </w:p>
-    <w:p>
-      <w:r>
-        <w:t>- The temporary files will then be deleted so that they do not affect any future test cases.</w:t>
-      </w:r>
-    </w:p>
-    <w:p>
-      <w:r>
-        <w:t xml:space="preserve">This will be constructed as the script outputs to the terminal </w:t>
-      </w:r>
-      <w:r>
-        <w:t>the pass/fails.</w:t>
-      </w:r>
-    </w:p>
-    <w:p>
-      <w:r>
-        <w:t>- e.g. 10Feb0237.pass representing the 10</w:t>
-      </w:r>
-      <w:r>
-        <w:rPr>
-          <w:vertAlign w:val="superscript"/>
-        </w:rPr>
-        <w:t>th</w:t>
-      </w:r>
-      <w:r>
-        <w:t xml:space="preserve"> of February at 2:37am.</w:t>
-      </w:r>
-    </w:p>
-    <w:p>
-      <w:r>
-        <w:t>- All of the testing files will be in a directory for testing (which will be on the same level as the project directory).</w:t>
-      </w:r>
-    </w:p>
-    <w:p>
-      <w:r>
-        <w:t>- The testing directory will contain; the script, the temporary files that are created for each test case (that will be deleted after each test case), the input directory and the output directory.</w:t>
-      </w:r>
-      <w:bookmarkStart w:id="1" w:name="_GoBack"/>
-      <w:bookmarkEnd w:id="1"/>
-    </w:p>
-    <w:p>
-      <w:r>
-        <w:t>- The pass/fail files will be stored in a directory so that they can be referenced if needed in the future.</w:t>
-      </w:r>
-    </w:p>
-    <w:p/>
-    <w:p>
       <w:pPr>
         <w:rPr>
           <w:b/>
@@ -373,7 +285,13 @@
         <w:t xml:space="preserve"> and which ones did not.</w:t>
       </w:r>
       <w:r>
-        <w:t xml:space="preserve"> Each test result file will be named with the timestamp of its completion, </w:t>
+        <w:t xml:space="preserve"> Each test result file will </w:t>
+      </w:r>
+      <w:r>
+        <w:t>contain</w:t>
+      </w:r>
+      <w:r>
+        <w:t xml:space="preserve"> the timestamp of its completion, </w:t>
       </w:r>
       <w:r>
         <w:t>thus allowing the pass/fails to be easily assessed for comparisons to previous and future builds</w:t>
@@ -505,37 +423,96 @@
         <w:ind w:left="705"/>
       </w:pPr>
       <w:r>
-        <w:t xml:space="preserve">When the script starts it will read a file, </w:t>
+        <w:t xml:space="preserve">There are two possibilities for loading test cases. </w:t>
+      </w:r>
+      <w:r>
+        <w:t xml:space="preserve">The first option would be to traverse each directory and file of the inputs folder. </w:t>
+      </w:r>
+      <w:r>
+        <w:t>When the names of those files are known, it is</w:t>
+      </w:r>
+      <w:r>
+        <w:t xml:space="preserve"> then</w:t>
+      </w:r>
+      <w:r>
+        <w:t xml:space="preserve"> possible to find the corresponding output files. </w:t>
+      </w:r>
+      <w:r>
+        <w:t xml:space="preserve">The second option would be to have the script load up a file for this purpose. </w:t>
+      </w:r>
+      <w:r>
+        <w:t xml:space="preserve">When the </w:t>
+      </w:r>
+      <w:r>
+        <w:t>script starts it</w:t>
+      </w:r>
+      <w:r>
+        <w:t xml:space="preserve"> c</w:t>
+      </w:r>
+      <w:r>
+        <w:t xml:space="preserve">ould </w:t>
+      </w:r>
+      <w:r>
+        <w:t xml:space="preserve">read a file, </w:t>
       </w:r>
       <w:r>
         <w:t>‘</w:t>
       </w:r>
-      <w:proofErr w:type="spellStart"/>
       <w:r>
         <w:t>testcases</w:t>
       </w:r>
-      <w:proofErr w:type="spellEnd"/>
       <w:r>
         <w:t>’</w:t>
       </w:r>
       <w:r>
-        <w:t>, whic</w:t>
-      </w:r>
-      <w:r>
-        <w:t>h will contain</w:t>
+        <w:t xml:space="preserve">, </w:t>
+      </w:r>
+      <w:r>
+        <w:t>contain</w:t>
+      </w:r>
+      <w:r>
+        <w:t>ing</w:t>
       </w:r>
       <w:r>
         <w:t xml:space="preserve"> </w:t>
       </w:r>
       <w:r>
-        <w:t xml:space="preserve">a descriptive name and </w:t>
-      </w:r>
-      <w:r>
-        <w:lastRenderedPageBreak/>
-        <w:t xml:space="preserve">the previously mentioned identifier for each case. </w:t>
-      </w:r>
-      <w:r>
-        <w:t>This will allow the script to find the disparate files of the test case while pairing it with a meaningful description.</w:t>
+        <w:t xml:space="preserve">a descriptive name </w:t>
+      </w:r>
+      <w:r>
+        <w:t xml:space="preserve">(likely the scenario outlined in our test cases file) </w:t>
+      </w:r>
+      <w:r>
+        <w:t xml:space="preserve">and the previously mentioned identifier for each case. </w:t>
+      </w:r>
+      <w:r>
+        <w:t>This would a</w:t>
+      </w:r>
+      <w:r>
+        <w:t>llow the script to find the disparate files of the test case while pairing it with a meaningful description.</w:t>
+      </w:r>
+      <w:r>
+        <w:t xml:space="preserve"> Since these detail</w:t>
+      </w:r>
+      <w:r>
+        <w:t>s are not seen by the customer nor the back-end client</w:t>
+      </w:r>
+      <w:r>
+        <w:t xml:space="preserve">, they </w:t>
+      </w:r>
+      <w:r>
+        <w:t>do not need resolution at this time and may be deferred to</w:t>
+      </w:r>
+      <w:bookmarkStart w:id="1" w:name="_GoBack"/>
+      <w:bookmarkEnd w:id="1"/>
+      <w:r>
+        <w:t xml:space="preserve"> phase </w:t>
+      </w:r>
+      <w:r>
+        <w:t>#</w:t>
+      </w:r>
+      <w:r>
+        <w:t>3.</w:t>
       </w:r>
     </w:p>
     <w:p/>
@@ -554,21 +531,7 @@
         <w:rPr>
           <w:b/>
         </w:rPr>
-        <w:t xml:space="preserve">Load Each Test Case’s Corresponding </w:t>
-      </w:r>
-      <w:proofErr w:type="spellStart"/>
-      <w:r>
-        <w:rPr>
-          <w:b/>
-        </w:rPr>
-        <w:t>Input/Output</w:t>
-      </w:r>
-      <w:proofErr w:type="spellEnd"/>
-      <w:r>
-        <w:rPr>
-          <w:b/>
-        </w:rPr>
-        <w:t xml:space="preserve"> Files</w:t>
+        <w:t>Load Each Test Case’s Corresponding Input/Output Files</w:t>
       </w:r>
     </w:p>
     <w:p>
@@ -649,6 +612,7 @@
         <w:ind w:left="705"/>
       </w:pPr>
       <w:r>
+        <w:lastRenderedPageBreak/>
         <w:t xml:space="preserve">The front end program stores it’s data externally, including the accounts file, the transaction file, and any other files that may become </w:t>
       </w:r>
       <w:r>
@@ -707,8 +671,38 @@
     </w:p>
     <w:p>
       <w:pPr>
+        <w:pStyle w:val="ListParagraph"/>
+        <w:numPr>
+          <w:ilvl w:val="0"/>
+          <w:numId w:val="1"/>
+        </w:numPr>
+        <w:rPr>
+          <w:b/>
+        </w:rPr>
+      </w:pPr>
+      <w:r>
+        <w:rPr>
+          <w:b/>
+        </w:rPr>
+        <w:t>Start Up the Program and Execute the Inputs</w:t>
+      </w:r>
+    </w:p>
+    <w:p>
+      <w:pPr>
         <w:ind w:left="705"/>
       </w:pPr>
+      <w:r>
+        <w:t xml:space="preserve">The front end program will </w:t>
+      </w:r>
+      <w:r>
+        <w:t xml:space="preserve">be run once for each test case by the </w:t>
+      </w:r>
+      <w:r>
+        <w:t xml:space="preserve">shell script, with the corresponding input file commands fed to the shell script. </w:t>
+      </w:r>
+      <w:r>
+        <w:t>The mechanism for doing this will depend on the implementation of the program.</w:t>
+      </w:r>
     </w:p>
     <w:p>
       <w:pPr>
@@ -717,18 +711,37 @@
     </w:p>
     <w:p>
       <w:pPr>
+        <w:pStyle w:val="ListParagraph"/>
+        <w:numPr>
+          <w:ilvl w:val="0"/>
+          <w:numId w:val="1"/>
+        </w:numPr>
+        <w:rPr>
+          <w:b/>
+        </w:rPr>
+      </w:pPr>
+      <w:r>
+        <w:rPr>
+          <w:b/>
+        </w:rPr>
+        <w:t>Capture the Outputs</w:t>
+      </w:r>
+    </w:p>
+    <w:p>
+      <w:pPr>
         <w:ind w:left="705"/>
-        <w:rPr>
-          <w:b/>
-        </w:rPr>
-      </w:pPr>
-    </w:p>
-    <w:p>
+      </w:pPr>
       <w:r>
         <w:t>Two</w:t>
       </w:r>
       <w:r>
-        <w:t xml:space="preserve"> files wil</w:t>
+        <w:t xml:space="preserve"> </w:t>
+      </w:r>
+      <w:r>
+        <w:t xml:space="preserve">temporary </w:t>
+      </w:r>
+      <w:r>
+        <w:t>files wil</w:t>
       </w:r>
       <w:r>
         <w:t>l be created for each test case:</w:t>
@@ -758,15 +771,7 @@
         <w:t xml:space="preserve"> glean the console outputs, </w:t>
       </w:r>
       <w:r>
-        <w:t xml:space="preserve">the </w:t>
-      </w:r>
-      <w:proofErr w:type="spellStart"/>
-      <w:r>
-        <w:t>stdout</w:t>
-      </w:r>
-      <w:proofErr w:type="spellEnd"/>
-      <w:r>
-        <w:t xml:space="preserve"> stream for </w:t>
+        <w:t xml:space="preserve">the stdout stream for </w:t>
       </w:r>
       <w:r>
         <w:t xml:space="preserve">the program may be redirected: </w:t>
@@ -775,8 +780,63 @@
         <w:t>creating the first file.</w:t>
       </w:r>
       <w:r>
-        <w:t xml:space="preserve"> The transaction output can simply be copied from the transaction file already utilized by the front end. </w:t>
-      </w:r>
+        <w:t xml:space="preserve"> </w:t>
+      </w:r>
+      <w:r>
+        <w:t>The second file, t</w:t>
+      </w:r>
+      <w:r>
+        <w:t>he transaction output</w:t>
+      </w:r>
+      <w:r>
+        <w:t>,</w:t>
+      </w:r>
+      <w:r>
+        <w:t xml:space="preserve"> can simply be </w:t>
+      </w:r>
+      <w:r>
+        <w:t>copied from the existing transaction file before it is reset</w:t>
+      </w:r>
+      <w:r>
+        <w:t xml:space="preserve">. </w:t>
+      </w:r>
+      <w:r>
+        <w:t>After the test run is over, these files should be removed.</w:t>
+      </w:r>
+    </w:p>
+    <w:p>
+      <w:pPr>
+        <w:ind w:left="705"/>
+      </w:pPr>
+    </w:p>
+    <w:p>
+      <w:pPr>
+        <w:pStyle w:val="ListParagraph"/>
+        <w:numPr>
+          <w:ilvl w:val="0"/>
+          <w:numId w:val="1"/>
+        </w:numPr>
+        <w:rPr>
+          <w:b/>
+        </w:rPr>
+      </w:pPr>
+      <w:r>
+        <w:rPr>
+          <w:b/>
+        </w:rPr>
+        <w:t>Compare the Yielded against the Expected Data</w:t>
+      </w:r>
+      <w:r>
+        <w:rPr>
+          <w:b/>
+        </w:rPr>
+        <w:t xml:space="preserve"> </w:t>
+      </w:r>
+    </w:p>
+    <w:p>
+      <w:pPr>
+        <w:ind w:left="705"/>
+      </w:pPr>
       <w:r>
         <w:t xml:space="preserve">Once the data is captured, </w:t>
       </w:r>
@@ -787,15 +847,7 @@
         <w:t xml:space="preserve">may be </w:t>
       </w:r>
       <w:r>
-        <w:t>“</w:t>
-      </w:r>
-      <w:proofErr w:type="spellStart"/>
-      <w:r>
-        <w:t>diff”'d</w:t>
-      </w:r>
-      <w:proofErr w:type="spellEnd"/>
-      <w:r>
-        <w:t xml:space="preserve"> to the corresponding output files</w:t>
+        <w:t>“diff”'d to the corresponding output files</w:t>
       </w:r>
       <w:r>
         <w:t>.</w:t>
@@ -810,22 +862,84 @@
         <w:t xml:space="preserve"> </w:t>
       </w:r>
       <w:r>
-        <w:t xml:space="preserve">With </w:t>
-      </w:r>
-      <w:r>
-        <w:t xml:space="preserve">this, it is possible to </w:t>
-      </w:r>
-      <w:r>
-        <w:t xml:space="preserve">make assertions for each test case, resulting in </w:t>
-      </w:r>
-      <w:r>
-        <w:t>a Pass/Fail record</w:t>
-      </w:r>
-      <w:r>
-        <w:t>.</w:t>
-      </w:r>
-    </w:p>
-    <w:p/>
+        <w:t>With this, it is possible to make assertions for each test case, resulting in a Pass/Fail record.</w:t>
+      </w:r>
+      <w:r>
+        <w:t xml:space="preserve"> </w:t>
+      </w:r>
+      <w:r>
+        <w:t xml:space="preserve">There are no degrees of passing, if </w:t>
+      </w:r>
+      <w:r>
+        <w:t xml:space="preserve">even </w:t>
+      </w:r>
+      <w:r>
+        <w:t xml:space="preserve">one assertion is off then the whole test is failed. </w:t>
+      </w:r>
+    </w:p>
+    <w:p/>
+    <w:p>
+      <w:pPr>
+        <w:pStyle w:val="ListParagraph"/>
+        <w:numPr>
+          <w:ilvl w:val="0"/>
+          <w:numId w:val="1"/>
+        </w:numPr>
+        <w:rPr>
+          <w:b/>
+        </w:rPr>
+      </w:pPr>
+      <w:r>
+        <w:rPr>
+          <w:b/>
+        </w:rPr>
+        <w:t xml:space="preserve"> Record the </w:t>
+      </w:r>
+      <w:r>
+        <w:rPr>
+          <w:b/>
+        </w:rPr>
+        <w:t>Results</w:t>
+      </w:r>
+    </w:p>
+    <w:p>
+      <w:pPr>
+        <w:ind w:left="705"/>
+      </w:pPr>
+      <w:r>
+        <w:t xml:space="preserve">Using the diff as an assertion, the </w:t>
+      </w:r>
+      <w:r>
+        <w:t>results of each test case may</w:t>
+      </w:r>
+      <w:r>
+        <w:t xml:space="preserve"> be </w:t>
+      </w:r>
+      <w:r>
+        <w:t xml:space="preserve">paired with the descriptive name loaded earlier. </w:t>
+      </w:r>
+      <w:r>
+        <w:t xml:space="preserve">The results of each test case may be </w:t>
+      </w:r>
+      <w:r>
+        <w:t>output to console, to a file, or both.</w:t>
+      </w:r>
+      <w:r>
+        <w:t xml:space="preserve"> If recording the results to the file is automated</w:t>
+      </w:r>
+      <w:r>
+        <w:t>,</w:t>
+      </w:r>
+      <w:r>
+        <w:t xml:space="preserve"> we will label i</w:t>
+      </w:r>
+      <w:r>
+        <w:t>t with the timestamp stored i</w:t>
+      </w:r>
+      <w:r>
+        <w:t>n a directory so that they can be referenced if needed in the future.</w:t>
+      </w:r>
+    </w:p>
     <w:p/>
     <w:p/>
     <w:p/>
@@ -843,15 +957,7 @@
     </w:p>
     <w:p>
       <w:r>
-        <w:t xml:space="preserve">├── </w:t>
-      </w:r>
-      <w:proofErr w:type="gramStart"/>
-      <w:r>
-        <w:t>project</w:t>
-      </w:r>
-      <w:proofErr w:type="gramEnd"/>
-      <w:r>
-        <w:t>/</w:t>
+        <w:t>├── project/</w:t>
       </w:r>
     </w:p>
     <w:p>
@@ -860,15 +966,7 @@
       </w:r>
       <w:r>
         <w:tab/>
-        <w:t xml:space="preserve">└── </w:t>
-      </w:r>
-      <w:proofErr w:type="spellStart"/>
-      <w:r>
-        <w:t>src</w:t>
-      </w:r>
-      <w:proofErr w:type="spellEnd"/>
-      <w:r>
-        <w:t>/</w:t>
+        <w:t>└── src/</w:t>
       </w:r>
     </w:p>
     <w:p>
@@ -882,67 +980,27 @@
     </w:p>
     <w:p>
       <w:r>
-        <w:t xml:space="preserve">└── </w:t>
-      </w:r>
-      <w:proofErr w:type="gramStart"/>
-      <w:r>
-        <w:t>tests</w:t>
-      </w:r>
-      <w:proofErr w:type="gramEnd"/>
-      <w:r>
-        <w:t>/</w:t>
-      </w:r>
-    </w:p>
-    <w:p>
-      <w:r>
-        <w:t xml:space="preserve">    ├── </w:t>
-      </w:r>
-      <w:proofErr w:type="gramStart"/>
-      <w:r>
-        <w:t>inputs</w:t>
-      </w:r>
-      <w:proofErr w:type="gramEnd"/>
-      <w:r>
-        <w:t>/</w:t>
-      </w:r>
-    </w:p>
-    <w:p>
-      <w:r>
-        <w:t xml:space="preserve">    │ ├── </w:t>
-      </w:r>
-      <w:proofErr w:type="spellStart"/>
-      <w:r>
-        <w:t>chng</w:t>
-      </w:r>
-      <w:proofErr w:type="spellEnd"/>
-      <w:r>
-        <w:t>/</w:t>
-      </w:r>
-    </w:p>
-    <w:p>
-      <w:r>
-        <w:t xml:space="preserve">    │ ├── </w:t>
-      </w:r>
-      <w:proofErr w:type="spellStart"/>
-      <w:r>
-        <w:t>crte</w:t>
-      </w:r>
-      <w:proofErr w:type="spellEnd"/>
-      <w:r>
-        <w:t>/</w:t>
-      </w:r>
-    </w:p>
-    <w:p>
-      <w:r>
-        <w:t xml:space="preserve">    │ ├── </w:t>
-      </w:r>
-      <w:proofErr w:type="spellStart"/>
-      <w:r>
-        <w:t>delt</w:t>
-      </w:r>
-      <w:proofErr w:type="spellEnd"/>
-      <w:r>
-        <w:t>/</w:t>
+        <w:t>└── tests/</w:t>
+      </w:r>
+    </w:p>
+    <w:p>
+      <w:r>
+        <w:t xml:space="preserve">    ├── inputs/</w:t>
+      </w:r>
+    </w:p>
+    <w:p>
+      <w:r>
+        <w:t xml:space="preserve">    │ ├── chng/</w:t>
+      </w:r>
+    </w:p>
+    <w:p>
+      <w:r>
+        <w:t xml:space="preserve">    │ ├── crte/</w:t>
+      </w:r>
+    </w:p>
+    <w:p>
+      <w:r>
+        <w:t xml:space="preserve">    │ ├── delt/</w:t>
       </w:r>
     </w:p>
     <w:p>
@@ -952,83 +1010,33 @@
     </w:p>
     <w:p>
       <w:r>
-        <w:t xml:space="preserve">    │ ├── </w:t>
-      </w:r>
-      <w:proofErr w:type="spellStart"/>
-      <w:r>
-        <w:t>dsbl</w:t>
-      </w:r>
-      <w:proofErr w:type="spellEnd"/>
-      <w:r>
-        <w:t>/</w:t>
-      </w:r>
-    </w:p>
-    <w:p>
-      <w:r>
-        <w:t xml:space="preserve">    │ ├── </w:t>
-      </w:r>
-      <w:proofErr w:type="spellStart"/>
-      <w:r>
-        <w:t>enab</w:t>
-      </w:r>
-      <w:proofErr w:type="spellEnd"/>
-      <w:r>
-        <w:t>/</w:t>
-      </w:r>
-    </w:p>
-    <w:p>
-      <w:r>
-        <w:t xml:space="preserve">    │ ├── </w:t>
-      </w:r>
-      <w:proofErr w:type="spellStart"/>
-      <w:r>
-        <w:t>logn</w:t>
-      </w:r>
-      <w:proofErr w:type="spellEnd"/>
-      <w:r>
-        <w:t>/</w:t>
+        <w:t xml:space="preserve">    │ ├── dsbl/</w:t>
+      </w:r>
+    </w:p>
+    <w:p>
+      <w:r>
+        <w:t xml:space="preserve">    │ ├── enab/</w:t>
       </w:r>
     </w:p>
     <w:p>
       <w:r>
         <w:lastRenderedPageBreak/>
-        <w:t xml:space="preserve">    │ ├── </w:t>
-      </w:r>
-      <w:proofErr w:type="spellStart"/>
-      <w:r>
-        <w:t>logt</w:t>
-      </w:r>
-      <w:proofErr w:type="spellEnd"/>
-      <w:r>
-        <w:t>/</w:t>
-      </w:r>
-    </w:p>
-    <w:p>
-      <w:r>
-        <w:t xml:space="preserve">    │ ├── </w:t>
-      </w:r>
-      <w:proofErr w:type="spellStart"/>
-      <w:r>
-        <w:t>payb</w:t>
-      </w:r>
-      <w:proofErr w:type="spellEnd"/>
-      <w:r>
-        <w:t>/</w:t>
-      </w:r>
-    </w:p>
-    <w:p>
-      <w:r>
-        <w:t xml:space="preserve">    │ ├── </w:t>
-      </w:r>
-      <w:proofErr w:type="spellStart"/>
-      <w:proofErr w:type="gramStart"/>
-      <w:r>
-        <w:t>tran</w:t>
-      </w:r>
-      <w:proofErr w:type="spellEnd"/>
-      <w:proofErr w:type="gramEnd"/>
-      <w:r>
-        <w:t>/</w:t>
+        <w:t xml:space="preserve">    │ ├── logn/</w:t>
+      </w:r>
+    </w:p>
+    <w:p>
+      <w:r>
+        <w:t xml:space="preserve">    │ ├── logt/</w:t>
+      </w:r>
+    </w:p>
+    <w:p>
+      <w:r>
+        <w:t xml:space="preserve">    │ ├── payb/</w:t>
+      </w:r>
+    </w:p>
+    <w:p>
+      <w:r>
+        <w:t xml:space="preserve">    │ ├── tran/</w:t>
       </w:r>
     </w:p>
     <w:p>
@@ -1038,54 +1046,22 @@
     </w:p>
     <w:p>
       <w:r>
-        <w:t xml:space="preserve">    ├── </w:t>
-      </w:r>
-      <w:proofErr w:type="gramStart"/>
-      <w:r>
-        <w:t>outputs</w:t>
-      </w:r>
-      <w:proofErr w:type="gramEnd"/>
-      <w:r>
-        <w:t>/</w:t>
-      </w:r>
-    </w:p>
-    <w:p>
-      <w:r>
-        <w:t xml:space="preserve">    │ ├── </w:t>
-      </w:r>
-      <w:proofErr w:type="spellStart"/>
-      <w:r>
-        <w:t>chng</w:t>
-      </w:r>
-      <w:proofErr w:type="spellEnd"/>
-      <w:r>
-        <w:t>/</w:t>
-      </w:r>
-    </w:p>
-    <w:p>
-      <w:r>
-        <w:t xml:space="preserve">    │ ├── </w:t>
-      </w:r>
-      <w:proofErr w:type="spellStart"/>
-      <w:r>
-        <w:t>crte</w:t>
-      </w:r>
-      <w:proofErr w:type="spellEnd"/>
-      <w:r>
-        <w:t>/</w:t>
-      </w:r>
-    </w:p>
-    <w:p>
-      <w:r>
-        <w:t xml:space="preserve">    │ ├── </w:t>
-      </w:r>
-      <w:proofErr w:type="spellStart"/>
-      <w:r>
-        <w:t>delt</w:t>
-      </w:r>
-      <w:proofErr w:type="spellEnd"/>
-      <w:r>
-        <w:t>/</w:t>
+        <w:t xml:space="preserve">    ├── outputs/</w:t>
+      </w:r>
+    </w:p>
+    <w:p>
+      <w:r>
+        <w:t xml:space="preserve">    │ ├── chng/</w:t>
+      </w:r>
+    </w:p>
+    <w:p>
+      <w:r>
+        <w:t xml:space="preserve">    │ ├── crte/</w:t>
+      </w:r>
+    </w:p>
+    <w:p>
+      <w:r>
+        <w:t xml:space="preserve">    │ ├── delt/</w:t>
       </w:r>
     </w:p>
     <w:p>
@@ -1095,82 +1071,32 @@
     </w:p>
     <w:p>
       <w:r>
-        <w:t xml:space="preserve">    │ ├── </w:t>
-      </w:r>
-      <w:proofErr w:type="spellStart"/>
-      <w:r>
-        <w:t>dsbl</w:t>
-      </w:r>
-      <w:proofErr w:type="spellEnd"/>
-      <w:r>
-        <w:t>/</w:t>
-      </w:r>
-    </w:p>
-    <w:p>
-      <w:r>
-        <w:t xml:space="preserve">    │ ├── </w:t>
-      </w:r>
-      <w:proofErr w:type="spellStart"/>
-      <w:r>
-        <w:t>enab</w:t>
-      </w:r>
-      <w:proofErr w:type="spellEnd"/>
-      <w:r>
-        <w:t>/</w:t>
-      </w:r>
-    </w:p>
-    <w:p>
-      <w:r>
-        <w:t xml:space="preserve">    │ ├── </w:t>
-      </w:r>
-      <w:proofErr w:type="spellStart"/>
-      <w:r>
-        <w:t>logn</w:t>
-      </w:r>
-      <w:proofErr w:type="spellEnd"/>
-      <w:r>
-        <w:t>/</w:t>
-      </w:r>
-    </w:p>
-    <w:p>
-      <w:r>
-        <w:t xml:space="preserve">    │ ├── </w:t>
-      </w:r>
-      <w:proofErr w:type="spellStart"/>
-      <w:r>
-        <w:t>logt</w:t>
-      </w:r>
-      <w:proofErr w:type="spellEnd"/>
-      <w:r>
-        <w:t>/</w:t>
-      </w:r>
-    </w:p>
-    <w:p>
-      <w:r>
-        <w:t xml:space="preserve">    │ ├── </w:t>
-      </w:r>
-      <w:proofErr w:type="spellStart"/>
-      <w:r>
-        <w:t>payb</w:t>
-      </w:r>
-      <w:proofErr w:type="spellEnd"/>
-      <w:r>
-        <w:t>/</w:t>
-      </w:r>
-    </w:p>
-    <w:p>
-      <w:r>
-        <w:t xml:space="preserve">    │ ├── </w:t>
-      </w:r>
-      <w:proofErr w:type="spellStart"/>
-      <w:proofErr w:type="gramStart"/>
-      <w:r>
-        <w:t>tran</w:t>
-      </w:r>
-      <w:proofErr w:type="spellEnd"/>
-      <w:proofErr w:type="gramEnd"/>
-      <w:r>
-        <w:t>/</w:t>
+        <w:t xml:space="preserve">    │ ├── dsbl/</w:t>
+      </w:r>
+    </w:p>
+    <w:p>
+      <w:r>
+        <w:t xml:space="preserve">    │ ├── enab/</w:t>
+      </w:r>
+    </w:p>
+    <w:p>
+      <w:r>
+        <w:t xml:space="preserve">    │ ├── logn/</w:t>
+      </w:r>
+    </w:p>
+    <w:p>
+      <w:r>
+        <w:t xml:space="preserve">    │ ├── logt/</w:t>
+      </w:r>
+    </w:p>
+    <w:p>
+      <w:r>
+        <w:t xml:space="preserve">    │ ├── payb/</w:t>
+      </w:r>
+    </w:p>
+    <w:p>
+      <w:r>
+        <w:t xml:space="preserve">    │ ├── tran/</w:t>
       </w:r>
     </w:p>
     <w:p>
@@ -1180,23 +1106,27 @@
     </w:p>
     <w:p>
       <w:r>
-        <w:t xml:space="preserve">    └── </w:t>
-      </w:r>
-      <w:proofErr w:type="spellStart"/>
-      <w:r>
-        <w:t>passes_fails</w:t>
-      </w:r>
-      <w:proofErr w:type="spellEnd"/>
-      <w:r>
-        <w:t>/</w:t>
-      </w:r>
-    </w:p>
-    <w:p/>
-    <w:p/>
-    <w:p/>
-    <w:p/>
-    <w:p/>
-    <w:p/>
+        <w:t xml:space="preserve">    └── passes_fails/</w:t>
+      </w:r>
+    </w:p>
+    <w:p/>
+    <w:p/>
+    <w:p/>
+    <w:p/>
+    <w:p/>
+    <w:p/>
+    <w:p/>
+    <w:p/>
+    <w:p>
+      <w:r>
+        <w:t>- All of the testing files will be in a directory for testing (which will be on the same level as the project directory).</w:t>
+      </w:r>
+    </w:p>
+    <w:p>
+      <w:r>
+        <w:t>- The testing directory will contain; the script, the temporary files that are created for each test case (that will be deleted after each test case), the input directory and the output directory.</w:t>
+      </w:r>
+    </w:p>
     <w:p/>
     <w:p/>
     <w:p/>
@@ -1221,29 +1151,13 @@
     </w:p>
     <w:p>
       <w:r>
-        <w:t xml:space="preserve">- </w:t>
-      </w:r>
-      <w:proofErr w:type="gramStart"/>
-      <w:r>
-        <w:t>wrapper</w:t>
-      </w:r>
-      <w:proofErr w:type="gramEnd"/>
-      <w:r>
-        <w:t>/</w:t>
-      </w:r>
-    </w:p>
-    <w:p>
-      <w:r>
-        <w:tab/>
-        <w:t xml:space="preserve">- </w:t>
-      </w:r>
-      <w:proofErr w:type="gramStart"/>
-      <w:r>
-        <w:t>project</w:t>
-      </w:r>
-      <w:proofErr w:type="gramEnd"/>
-      <w:r>
-        <w:t>/</w:t>
+        <w:t>- wrapper/</w:t>
+      </w:r>
+    </w:p>
+    <w:p>
+      <w:r>
+        <w:tab/>
+        <w:t>- project/</w:t>
       </w:r>
     </w:p>
     <w:p>
@@ -1261,57 +1175,32 @@
       </w:r>
       <w:r>
         <w:tab/>
-        <w:t xml:space="preserve">- </w:t>
-      </w:r>
-      <w:proofErr w:type="spellStart"/>
-      <w:proofErr w:type="gramStart"/>
-      <w:r>
-        <w:t>src</w:t>
-      </w:r>
-      <w:proofErr w:type="spellEnd"/>
-      <w:proofErr w:type="gramEnd"/>
-      <w:r>
-        <w:t>/</w:t>
-      </w:r>
-    </w:p>
-    <w:p>
-      <w:r>
-        <w:tab/>
-      </w:r>
-      <w:r>
-        <w:tab/>
-      </w:r>
-      <w:r>
-        <w:tab/>
-        <w:t xml:space="preserve">- </w:t>
-      </w:r>
-      <w:proofErr w:type="gramStart"/>
-      <w:r>
-        <w:t>source</w:t>
-      </w:r>
-      <w:proofErr w:type="gramEnd"/>
-      <w:r>
-        <w:t xml:space="preserve"> files</w:t>
-      </w:r>
-    </w:p>
-    <w:p>
-      <w:r>
-        <w:tab/>
-      </w:r>
-      <w:r>
-        <w:tab/>
-      </w:r>
-      <w:r>
-        <w:tab/>
-        <w:t xml:space="preserve">- </w:t>
-      </w:r>
-      <w:proofErr w:type="gramStart"/>
-      <w:r>
-        <w:t>resources</w:t>
-      </w:r>
-      <w:proofErr w:type="gramEnd"/>
-      <w:r>
-        <w:t>/</w:t>
+        <w:t>- src/</w:t>
+      </w:r>
+    </w:p>
+    <w:p>
+      <w:r>
+        <w:tab/>
+      </w:r>
+      <w:r>
+        <w:tab/>
+      </w:r>
+      <w:r>
+        <w:tab/>
+        <w:t>- source files</w:t>
+      </w:r>
+    </w:p>
+    <w:p>
+      <w:r>
+        <w:lastRenderedPageBreak/>
+        <w:tab/>
+      </w:r>
+      <w:r>
+        <w:tab/>
+      </w:r>
+      <w:r>
+        <w:tab/>
+        <w:t>- resources/</w:t>
       </w:r>
     </w:p>
     <w:p>
@@ -1347,75 +1236,34 @@
     <w:p>
       <w:r>
         <w:tab/>
-        <w:t xml:space="preserve">- </w:t>
-      </w:r>
-      <w:proofErr w:type="gramStart"/>
-      <w:r>
-        <w:t>tests</w:t>
-      </w:r>
-      <w:proofErr w:type="gramEnd"/>
-      <w:r>
-        <w:t>/</w:t>
-      </w:r>
-    </w:p>
-    <w:p>
-      <w:r>
-        <w:tab/>
-        <w:t xml:space="preserve">- </w:t>
-      </w:r>
-      <w:proofErr w:type="gramStart"/>
-      <w:r>
-        <w:t>script</w:t>
-      </w:r>
-      <w:proofErr w:type="gramEnd"/>
-      <w:r>
-        <w:t xml:space="preserve"> file</w:t>
-      </w:r>
-    </w:p>
-    <w:p>
-      <w:r>
-        <w:tab/>
-        <w:t xml:space="preserve">- </w:t>
-      </w:r>
-      <w:proofErr w:type="gramStart"/>
-      <w:r>
-        <w:t>two</w:t>
-      </w:r>
-      <w:proofErr w:type="gramEnd"/>
-      <w:r>
-        <w:t xml:space="preserve"> temporary file during a test case that captures outputs</w:t>
-      </w:r>
-    </w:p>
-    <w:p>
-      <w:r>
-        <w:tab/>
-        <w:t xml:space="preserve">- </w:t>
-      </w:r>
-      <w:proofErr w:type="gramStart"/>
-      <w:r>
-        <w:t>inputs</w:t>
-      </w:r>
-      <w:proofErr w:type="gramEnd"/>
-      <w:r>
-        <w:t>/</w:t>
-      </w:r>
-    </w:p>
-    <w:p>
-      <w:r>
-        <w:lastRenderedPageBreak/>
-        <w:tab/>
-      </w:r>
-      <w:r>
-        <w:tab/>
-        <w:t xml:space="preserve">- </w:t>
-      </w:r>
-      <w:proofErr w:type="gramStart"/>
-      <w:r>
-        <w:t>subdirectories</w:t>
-      </w:r>
-      <w:proofErr w:type="gramEnd"/>
-      <w:r>
-        <w:t xml:space="preserve"> for functionality points/</w:t>
+        <w:t>- tests/</w:t>
+      </w:r>
+    </w:p>
+    <w:p>
+      <w:r>
+        <w:tab/>
+        <w:t>- script file</w:t>
+      </w:r>
+    </w:p>
+    <w:p>
+      <w:r>
+        <w:tab/>
+        <w:t>- two temporary file during a test case that captures outputs</w:t>
+      </w:r>
+    </w:p>
+    <w:p>
+      <w:r>
+        <w:tab/>
+        <w:t>- inputs/</w:t>
+      </w:r>
+    </w:p>
+    <w:p>
+      <w:r>
+        <w:tab/>
+      </w:r>
+      <w:r>
+        <w:tab/>
+        <w:t>- subdirectories for functionality points/</w:t>
       </w:r>
     </w:p>
     <w:p>
@@ -1436,32 +1284,16 @@
     <w:p>
       <w:r>
         <w:tab/>
-        <w:t xml:space="preserve">- </w:t>
-      </w:r>
-      <w:proofErr w:type="gramStart"/>
-      <w:r>
-        <w:t>outputs</w:t>
-      </w:r>
-      <w:proofErr w:type="gramEnd"/>
-      <w:r>
-        <w:t>/</w:t>
-      </w:r>
-    </w:p>
-    <w:p>
-      <w:r>
-        <w:tab/>
-      </w:r>
-      <w:r>
-        <w:tab/>
-        <w:t xml:space="preserve">- </w:t>
-      </w:r>
-      <w:proofErr w:type="gramStart"/>
-      <w:r>
-        <w:t>subdirectories</w:t>
-      </w:r>
-      <w:proofErr w:type="gramEnd"/>
-      <w:r>
-        <w:t xml:space="preserve"> for functionality points/</w:t>
+        <w:t>- outputs/</w:t>
+      </w:r>
+    </w:p>
+    <w:p>
+      <w:r>
+        <w:tab/>
+      </w:r>
+      <w:r>
+        <w:tab/>
+        <w:t>- subdirectories for functionality points/</w:t>
       </w:r>
     </w:p>
     <w:p>
@@ -1497,15 +1329,7 @@
     <w:p>
       <w:r>
         <w:tab/>
-        <w:t xml:space="preserve">- </w:t>
-      </w:r>
-      <w:proofErr w:type="spellStart"/>
-      <w:r>
-        <w:t>passes_fails</w:t>
-      </w:r>
-      <w:proofErr w:type="spellEnd"/>
-      <w:r>
-        <w:t>/</w:t>
+        <w:t>- passes_fails/</w:t>
       </w:r>
     </w:p>
     <w:p>
@@ -2382,7 +2206,7 @@
 </file>
 
 <file path=customXml/itemProps1.xml><?xml version="1.0" encoding="utf-8"?>
-<ds:datastoreItem xmlns:ds="http://schemas.openxmlformats.org/officeDocument/2006/customXml" ds:itemID="{DAEDF25A-BE4C-4EB9-A638-DD168C07CF76}">
+<ds:datastoreItem xmlns:ds="http://schemas.openxmlformats.org/officeDocument/2006/customXml" ds:itemID="{3B61439D-8FD2-4B7F-A9E4-D71DD6D661FB}">
   <ds:schemaRefs>
     <ds:schemaRef ds:uri="http://schemas.openxmlformats.org/officeDocument/2006/bibliography"/>
   </ds:schemaRefs>

</xml_diff>

<commit_message>
formatted the test plan
</commit_message>
<xml_diff>
--- a/Lab2/To_Submit/Test_Plan.docx
+++ b/Lab2/To_Submit/Test_Plan.docx
@@ -458,9 +458,11 @@
       <w:r>
         <w:t>‘</w:t>
       </w:r>
+      <w:proofErr w:type="spellStart"/>
       <w:r>
         <w:t>testcases</w:t>
       </w:r>
+      <w:proofErr w:type="spellEnd"/>
       <w:r>
         <w:t>’</w:t>
       </w:r>
@@ -503,8 +505,6 @@
       <w:r>
         <w:t>do not need resolution at this time and may be deferred to</w:t>
       </w:r>
-      <w:bookmarkStart w:id="1" w:name="_GoBack"/>
-      <w:bookmarkEnd w:id="1"/>
       <w:r>
         <w:t xml:space="preserve"> phase </w:t>
       </w:r>
@@ -531,7 +531,21 @@
         <w:rPr>
           <w:b/>
         </w:rPr>
-        <w:t>Load Each Test Case’s Corresponding Input/Output Files</w:t>
+        <w:t xml:space="preserve">Load Each Test Case’s Corresponding </w:t>
+      </w:r>
+      <w:proofErr w:type="spellStart"/>
+      <w:r>
+        <w:rPr>
+          <w:b/>
+        </w:rPr>
+        <w:t>Input/Output</w:t>
+      </w:r>
+      <w:proofErr w:type="spellEnd"/>
+      <w:r>
+        <w:rPr>
+          <w:b/>
+        </w:rPr>
+        <w:t xml:space="preserve"> Files</w:t>
       </w:r>
     </w:p>
     <w:p>
@@ -771,7 +785,15 @@
         <w:t xml:space="preserve"> glean the console outputs, </w:t>
       </w:r>
       <w:r>
-        <w:t xml:space="preserve">the stdout stream for </w:t>
+        <w:t xml:space="preserve">the </w:t>
+      </w:r>
+      <w:proofErr w:type="spellStart"/>
+      <w:r>
+        <w:t>stdout</w:t>
+      </w:r>
+      <w:proofErr w:type="spellEnd"/>
+      <w:r>
+        <w:t xml:space="preserve"> stream for </w:t>
       </w:r>
       <w:r>
         <w:t xml:space="preserve">the program may be redirected: </w:t>
@@ -847,7 +869,15 @@
         <w:t xml:space="preserve">may be </w:t>
       </w:r>
       <w:r>
-        <w:t>“diff”'d to the corresponding output files</w:t>
+        <w:t>“</w:t>
+      </w:r>
+      <w:proofErr w:type="spellStart"/>
+      <w:r>
+        <w:t>diff”'d</w:t>
+      </w:r>
+      <w:proofErr w:type="spellEnd"/>
+      <w:r>
+        <w:t xml:space="preserve"> to the corresponding output files</w:t>
       </w:r>
       <w:r>
         <w:t>.</w:t>
@@ -941,23 +971,44 @@
       </w:r>
     </w:p>
     <w:p/>
-    <w:p/>
-    <w:p/>
-    <w:p/>
-    <w:p>
-      <w:r>
-        <w:t>The directory structure will be as follows...</w:t>
-      </w:r>
-    </w:p>
-    <w:p/>
-    <w:p>
-      <w:r>
+    <w:p>
+      <w:pPr>
+        <w:rPr>
+          <w:b/>
+        </w:rPr>
+      </w:pPr>
+      <w:bookmarkStart w:id="1" w:name="_GoBack"/>
+      <w:r>
+        <w:rPr>
+          <w:b/>
+        </w:rPr>
         <w:t>Directory structure:</w:t>
       </w:r>
     </w:p>
     <w:p>
-      <w:r>
-        <w:t>├── project/</w:t>
+      <w:pPr>
+        <w:rPr>
+          <w:b/>
+        </w:rPr>
+      </w:pPr>
+      <w:r>
+        <w:rPr>
+          <w:b/>
+        </w:rPr>
+        <w:t>.</w:t>
+      </w:r>
+    </w:p>
+    <w:p>
+      <w:r>
+        <w:t xml:space="preserve">├── </w:t>
+      </w:r>
+      <w:proofErr w:type="gramStart"/>
+      <w:r>
+        <w:t>project</w:t>
+      </w:r>
+      <w:proofErr w:type="gramEnd"/>
+      <w:r>
+        <w:t>/</w:t>
       </w:r>
     </w:p>
     <w:p>
@@ -966,7 +1017,74 @@
       </w:r>
       <w:r>
         <w:tab/>
-        <w:t>└── src/</w:t>
+      </w:r>
+      <w:r>
+        <w:t>├──</w:t>
+      </w:r>
+      <w:r>
+        <w:t xml:space="preserve"> </w:t>
+      </w:r>
+      <w:proofErr w:type="spellStart"/>
+      <w:r>
+        <w:t>src</w:t>
+      </w:r>
+      <w:proofErr w:type="spellEnd"/>
+      <w:r>
+        <w:t>/</w:t>
+      </w:r>
+    </w:p>
+    <w:p>
+      <w:r>
+        <w:t>│</w:t>
+      </w:r>
+      <w:r>
+        <w:t xml:space="preserve">         </w:t>
+      </w:r>
+      <w:r>
+        <w:t>│ ├──</w:t>
+      </w:r>
+      <w:r>
+        <w:t xml:space="preserve"> </w:t>
+      </w:r>
+      <w:r>
+        <w:t>resources/</w:t>
+      </w:r>
+    </w:p>
+    <w:p>
+      <w:r>
+        <w:t>│</w:t>
+      </w:r>
+      <w:r>
+        <w:t xml:space="preserve">         </w:t>
+      </w:r>
+      <w:r>
+        <w:t>│</w:t>
+      </w:r>
+      <w:r>
+        <w:t xml:space="preserve"> </w:t>
+      </w:r>
+      <w:r>
+        <w:t>│</w:t>
+      </w:r>
+      <w:r>
+        <w:t>├──</w:t>
+      </w:r>
+      <w:r>
+        <w:t xml:space="preserve"> transactions.txt</w:t>
+      </w:r>
+    </w:p>
+    <w:p>
+      <w:r>
+        <w:t>│</w:t>
+      </w:r>
+      <w:r>
+        <w:t xml:space="preserve">       </w:t>
+      </w:r>
+      <w:r>
+        <w:t xml:space="preserve">  │ │└──</w:t>
+      </w:r>
+      <w:r>
+        <w:t xml:space="preserve"> accounts.txt</w:t>
       </w:r>
     </w:p>
     <w:p>
@@ -975,374 +1093,490 @@
       </w:r>
       <w:r>
         <w:tab/>
-        <w:t xml:space="preserve">   └── resources/</w:t>
-      </w:r>
-    </w:p>
-    <w:p>
-      <w:r>
-        <w:t>└── tests/</w:t>
-      </w:r>
-    </w:p>
-    <w:p>
-      <w:r>
-        <w:t xml:space="preserve">    ├── inputs/</w:t>
-      </w:r>
-    </w:p>
-    <w:p>
-      <w:r>
-        <w:t xml:space="preserve">    │ ├── chng/</w:t>
-      </w:r>
-    </w:p>
-    <w:p>
-      <w:r>
-        <w:t xml:space="preserve">    │ ├── crte/</w:t>
-      </w:r>
-    </w:p>
-    <w:p>
-      <w:r>
-        <w:t xml:space="preserve">    │ ├── delt/</w:t>
-      </w:r>
-    </w:p>
-    <w:p>
-      <w:r>
-        <w:t xml:space="preserve">    │ ├── depo/</w:t>
-      </w:r>
-    </w:p>
-    <w:p>
-      <w:r>
-        <w:t xml:space="preserve">    │ ├── dsbl/</w:t>
-      </w:r>
-    </w:p>
-    <w:p>
-      <w:r>
-        <w:t xml:space="preserve">    │ ├── enab/</w:t>
+      </w:r>
+      <w:r>
+        <w:t xml:space="preserve">│ └── </w:t>
+      </w:r>
+      <w:r>
+        <w:t>source files</w:t>
+      </w:r>
+    </w:p>
+    <w:p>
+      <w:r>
+        <w:t>│</w:t>
+      </w:r>
+      <w:r>
+        <w:tab/>
+      </w:r>
+      <w:r>
+        <w:t>└──</w:t>
+      </w:r>
+      <w:r>
+        <w:t>.exe file</w:t>
+      </w:r>
+    </w:p>
+    <w:p>
+      <w:r>
+        <w:t>├─</w:t>
+      </w:r>
+      <w:proofErr w:type="gramStart"/>
+      <w:r>
+        <w:t xml:space="preserve">─ </w:t>
+      </w:r>
+      <w:r>
+        <w:t xml:space="preserve"> tests</w:t>
+      </w:r>
+      <w:proofErr w:type="gramEnd"/>
+      <w:r>
+        <w:t>/</w:t>
+      </w:r>
+    </w:p>
+    <w:p>
+      <w:r>
+        <w:t>│</w:t>
+      </w:r>
+      <w:r>
+        <w:t xml:space="preserve"> ├── inputs/</w:t>
+      </w:r>
+    </w:p>
+    <w:p>
+      <w:r>
+        <w:t>│</w:t>
+      </w:r>
+      <w:r>
+        <w:t xml:space="preserve"> │ ├── </w:t>
+      </w:r>
+      <w:proofErr w:type="spellStart"/>
+      <w:r>
+        <w:t>chng</w:t>
+      </w:r>
+      <w:proofErr w:type="spellEnd"/>
+      <w:r>
+        <w:t>/</w:t>
+      </w:r>
+    </w:p>
+    <w:p>
+      <w:r>
+        <w:t>│ │</w:t>
+      </w:r>
+      <w:r>
+        <w:t xml:space="preserve"> </w:t>
+      </w:r>
+      <w:r>
+        <w:t>│</w:t>
+      </w:r>
+      <w:r>
+        <w:t xml:space="preserve"> </w:t>
+      </w:r>
+      <w:r>
+        <w:t>└──</w:t>
+      </w:r>
+      <w:r>
+        <w:t xml:space="preserve"> .in files</w:t>
+      </w:r>
+    </w:p>
+    <w:p>
+      <w:r>
+        <w:t>│</w:t>
+      </w:r>
+      <w:r>
+        <w:t xml:space="preserve"> │ </w:t>
+      </w:r>
+      <w:r>
+        <w:t xml:space="preserve">├── </w:t>
+      </w:r>
+      <w:proofErr w:type="spellStart"/>
+      <w:r>
+        <w:t>crte</w:t>
+      </w:r>
+      <w:proofErr w:type="spellEnd"/>
+      <w:r>
+        <w:t>/</w:t>
+      </w:r>
+    </w:p>
+    <w:p>
+      <w:r>
+        <w:t>│</w:t>
+      </w:r>
+      <w:r>
+        <w:t xml:space="preserve"> </w:t>
+      </w:r>
+      <w:r>
+        <w:t xml:space="preserve">│ ├── </w:t>
+      </w:r>
+      <w:proofErr w:type="spellStart"/>
+      <w:r>
+        <w:t>delt</w:t>
+      </w:r>
+      <w:proofErr w:type="spellEnd"/>
+      <w:r>
+        <w:t>/</w:t>
+      </w:r>
+    </w:p>
+    <w:p>
+      <w:r>
+        <w:t>│</w:t>
+      </w:r>
+      <w:r>
+        <w:t xml:space="preserve"> </w:t>
+      </w:r>
+      <w:r>
+        <w:t>│ ├── depo/</w:t>
+      </w:r>
+    </w:p>
+    <w:p>
+      <w:r>
+        <w:t>│</w:t>
+      </w:r>
+      <w:r>
+        <w:t xml:space="preserve"> </w:t>
+      </w:r>
+      <w:r>
+        <w:t xml:space="preserve">│ ├── </w:t>
+      </w:r>
+      <w:proofErr w:type="spellStart"/>
+      <w:r>
+        <w:t>dsbl</w:t>
+      </w:r>
+      <w:proofErr w:type="spellEnd"/>
+      <w:r>
+        <w:t>/</w:t>
       </w:r>
     </w:p>
     <w:p>
       <w:r>
         <w:lastRenderedPageBreak/>
-        <w:t xml:space="preserve">    │ ├── logn/</w:t>
-      </w:r>
-    </w:p>
-    <w:p>
-      <w:r>
-        <w:t xml:space="preserve">    │ ├── logt/</w:t>
-      </w:r>
-    </w:p>
-    <w:p>
-      <w:r>
-        <w:t xml:space="preserve">    │ ├── payb/</w:t>
-      </w:r>
-    </w:p>
-    <w:p>
-      <w:r>
-        <w:t xml:space="preserve">    │ ├── tran/</w:t>
-      </w:r>
-    </w:p>
-    <w:p>
-      <w:r>
-        <w:t xml:space="preserve">    │ └── with/</w:t>
-      </w:r>
-    </w:p>
-    <w:p>
-      <w:r>
-        <w:t xml:space="preserve">    ├── outputs/</w:t>
-      </w:r>
-    </w:p>
-    <w:p>
-      <w:r>
-        <w:t xml:space="preserve">    │ ├── chng/</w:t>
-      </w:r>
-    </w:p>
-    <w:p>
-      <w:r>
-        <w:t xml:space="preserve">    │ ├── crte/</w:t>
-      </w:r>
-    </w:p>
-    <w:p>
-      <w:r>
-        <w:t xml:space="preserve">    │ ├── delt/</w:t>
-      </w:r>
-    </w:p>
-    <w:p>
-      <w:r>
-        <w:t xml:space="preserve">    │ ├── depo/</w:t>
-      </w:r>
-    </w:p>
-    <w:p>
-      <w:r>
-        <w:t xml:space="preserve">    │ ├── dsbl/</w:t>
-      </w:r>
-    </w:p>
-    <w:p>
-      <w:r>
-        <w:t xml:space="preserve">    │ ├── enab/</w:t>
-      </w:r>
-    </w:p>
-    <w:p>
-      <w:r>
-        <w:t xml:space="preserve">    │ ├── logn/</w:t>
-      </w:r>
-    </w:p>
-    <w:p>
-      <w:r>
-        <w:t xml:space="preserve">    │ ├── logt/</w:t>
-      </w:r>
-    </w:p>
-    <w:p>
-      <w:r>
-        <w:t xml:space="preserve">    │ ├── payb/</w:t>
-      </w:r>
-    </w:p>
-    <w:p>
-      <w:r>
-        <w:t xml:space="preserve">    │ ├── tran/</w:t>
-      </w:r>
-    </w:p>
-    <w:p>
-      <w:r>
-        <w:t xml:space="preserve">    │ └── with/</w:t>
-      </w:r>
-    </w:p>
-    <w:p>
-      <w:r>
-        <w:t xml:space="preserve">    └── passes_fails/</w:t>
-      </w:r>
-    </w:p>
-    <w:p/>
-    <w:p/>
-    <w:p/>
-    <w:p/>
-    <w:p/>
-    <w:p/>
-    <w:p/>
-    <w:p/>
-    <w:p>
-      <w:r>
-        <w:t>- All of the testing files will be in a directory for testing (which will be on the same level as the project directory).</w:t>
-      </w:r>
-    </w:p>
-    <w:p>
-      <w:r>
-        <w:t>- The testing directory will contain; the script, the temporary files that are created for each test case (that will be deleted after each test case), the input directory and the output directory.</w:t>
-      </w:r>
-    </w:p>
-    <w:p/>
-    <w:p/>
-    <w:p/>
-    <w:p/>
-    <w:p/>
-    <w:p/>
-    <w:p/>
-    <w:p/>
-    <w:p/>
-    <w:p/>
-    <w:p/>
-    <w:p>
-      <w:r>
-        <w:t xml:space="preserve">With the contents of each directory being... </w:t>
-      </w:r>
-    </w:p>
-    <w:p/>
-    <w:p>
-      <w:r>
-        <w:t>Contents of each directory:</w:t>
-      </w:r>
-    </w:p>
-    <w:p>
-      <w:r>
-        <w:t>- wrapper/</w:t>
-      </w:r>
-    </w:p>
-    <w:p>
-      <w:r>
-        <w:tab/>
-        <w:t>- project/</w:t>
-      </w:r>
-    </w:p>
-    <w:p>
-      <w:r>
-        <w:tab/>
-      </w:r>
-      <w:r>
-        <w:tab/>
-        <w:t>- .exe file</w:t>
-      </w:r>
-    </w:p>
-    <w:p>
-      <w:r>
-        <w:tab/>
-      </w:r>
-      <w:r>
-        <w:tab/>
-        <w:t>- src/</w:t>
-      </w:r>
-    </w:p>
-    <w:p>
-      <w:r>
-        <w:tab/>
-      </w:r>
-      <w:r>
-        <w:tab/>
-      </w:r>
-      <w:r>
-        <w:tab/>
-        <w:t>- source files</w:t>
-      </w:r>
-    </w:p>
-    <w:p>
-      <w:r>
-        <w:lastRenderedPageBreak/>
-        <w:tab/>
-      </w:r>
-      <w:r>
-        <w:tab/>
-      </w:r>
-      <w:r>
-        <w:tab/>
-        <w:t>- resources/</w:t>
-      </w:r>
-    </w:p>
-    <w:p>
-      <w:r>
-        <w:tab/>
-      </w:r>
-      <w:r>
-        <w:tab/>
-      </w:r>
-      <w:r>
-        <w:tab/>
-      </w:r>
-      <w:r>
-        <w:tab/>
-        <w:t>- transactions.txt</w:t>
-      </w:r>
-    </w:p>
-    <w:p>
-      <w:r>
-        <w:tab/>
-      </w:r>
-      <w:r>
-        <w:tab/>
-      </w:r>
-      <w:r>
-        <w:tab/>
-      </w:r>
-      <w:r>
-        <w:tab/>
-        <w:t>- accounts.txt</w:t>
-      </w:r>
-    </w:p>
-    <w:p>
-      <w:r>
-        <w:tab/>
-        <w:t>- tests/</w:t>
-      </w:r>
-    </w:p>
-    <w:p>
-      <w:r>
-        <w:tab/>
-        <w:t>- script file</w:t>
-      </w:r>
-    </w:p>
-    <w:p>
-      <w:r>
-        <w:tab/>
-        <w:t>- two temporary file during a test case that captures outputs</w:t>
-      </w:r>
-    </w:p>
-    <w:p>
-      <w:r>
-        <w:tab/>
-        <w:t>- inputs/</w:t>
-      </w:r>
-    </w:p>
-    <w:p>
-      <w:r>
-        <w:tab/>
-      </w:r>
-      <w:r>
-        <w:tab/>
-        <w:t>- subdirectories for functionality points/</w:t>
-      </w:r>
-    </w:p>
-    <w:p>
-      <w:r>
-        <w:tab/>
-      </w:r>
-      <w:r>
-        <w:tab/>
-      </w:r>
-      <w:r>
-        <w:tab/>
-        <w:t>- input files</w:t>
-      </w:r>
-      <w:r>
-        <w:t xml:space="preserve"> .in</w:t>
-      </w:r>
-    </w:p>
-    <w:p>
-      <w:r>
-        <w:tab/>
-        <w:t>- outputs/</w:t>
-      </w:r>
-    </w:p>
-    <w:p>
-      <w:r>
-        <w:tab/>
-      </w:r>
-      <w:r>
-        <w:tab/>
-        <w:t>- subdirectories for functionality points/</w:t>
-      </w:r>
-    </w:p>
-    <w:p>
-      <w:r>
-        <w:tab/>
-      </w:r>
-      <w:r>
-        <w:tab/>
-      </w:r>
-      <w:r>
-        <w:tab/>
-        <w:t>- expected output files</w:t>
-      </w:r>
-      <w:r>
-        <w:t xml:space="preserve"> .out</w:t>
-      </w:r>
-    </w:p>
-    <w:p>
-      <w:r>
-        <w:tab/>
-      </w:r>
-      <w:r>
-        <w:tab/>
-      </w:r>
-      <w:r>
-        <w:tab/>
-        <w:t>- expected transaction files</w:t>
+        <w:t>│</w:t>
+      </w:r>
+      <w:r>
+        <w:t xml:space="preserve"> </w:t>
+      </w:r>
+      <w:r>
+        <w:t xml:space="preserve">│ ├── </w:t>
+      </w:r>
+      <w:proofErr w:type="spellStart"/>
+      <w:r>
+        <w:t>enab</w:t>
+      </w:r>
+      <w:proofErr w:type="spellEnd"/>
+      <w:r>
+        <w:t>/</w:t>
+      </w:r>
+    </w:p>
+    <w:p>
+      <w:r>
+        <w:t>│</w:t>
+      </w:r>
+      <w:r>
+        <w:t xml:space="preserve"> │ ├── </w:t>
+      </w:r>
+      <w:proofErr w:type="spellStart"/>
+      <w:r>
+        <w:t>logn</w:t>
+      </w:r>
+      <w:proofErr w:type="spellEnd"/>
+      <w:r>
+        <w:t>/</w:t>
+      </w:r>
+    </w:p>
+    <w:p>
+      <w:r>
+        <w:t>│</w:t>
+      </w:r>
+      <w:r>
+        <w:t xml:space="preserve"> │ ├── </w:t>
+      </w:r>
+      <w:proofErr w:type="spellStart"/>
+      <w:r>
+        <w:t>logt</w:t>
+      </w:r>
+      <w:proofErr w:type="spellEnd"/>
+      <w:r>
+        <w:t>/</w:t>
+      </w:r>
+    </w:p>
+    <w:p>
+      <w:r>
+        <w:t>│</w:t>
+      </w:r>
+      <w:r>
+        <w:t xml:space="preserve"> │ ├── </w:t>
+      </w:r>
+      <w:proofErr w:type="spellStart"/>
+      <w:r>
+        <w:t>payb</w:t>
+      </w:r>
+      <w:proofErr w:type="spellEnd"/>
+      <w:r>
+        <w:t>/</w:t>
+      </w:r>
+    </w:p>
+    <w:p>
+      <w:r>
+        <w:t>│</w:t>
+      </w:r>
+      <w:r>
+        <w:t xml:space="preserve"> │ ├── </w:t>
+      </w:r>
+      <w:proofErr w:type="spellStart"/>
+      <w:proofErr w:type="gramStart"/>
+      <w:r>
+        <w:t>tran</w:t>
+      </w:r>
+      <w:proofErr w:type="spellEnd"/>
+      <w:proofErr w:type="gramEnd"/>
+      <w:r>
+        <w:t>/</w:t>
+      </w:r>
+    </w:p>
+    <w:p>
+      <w:r>
+        <w:t>│</w:t>
+      </w:r>
+      <w:r>
+        <w:t xml:space="preserve"> │ └── with/</w:t>
+      </w:r>
+    </w:p>
+    <w:p>
+      <w:r>
+        <w:t>│</w:t>
+      </w:r>
+      <w:r>
+        <w:t xml:space="preserve"> ├── outputs/</w:t>
+      </w:r>
+    </w:p>
+    <w:p>
+      <w:r>
+        <w:t>│</w:t>
+      </w:r>
+      <w:r>
+        <w:t xml:space="preserve"> │ ├── </w:t>
+      </w:r>
+      <w:proofErr w:type="spellStart"/>
+      <w:r>
+        <w:t>chng</w:t>
+      </w:r>
+      <w:proofErr w:type="spellEnd"/>
+      <w:r>
+        <w:t>/</w:t>
+      </w:r>
+    </w:p>
+    <w:p>
+      <w:r>
+        <w:t>│ │ │ ├──</w:t>
+      </w:r>
+      <w:r>
+        <w:t xml:space="preserve"> .out files</w:t>
+      </w:r>
+    </w:p>
+    <w:p>
+      <w:r>
+        <w:t>│ │ │ └──</w:t>
       </w:r>
       <w:r>
         <w:t xml:space="preserve"> .trans</w:t>
       </w:r>
-    </w:p>
-    <w:p>
-      <w:r>
-        <w:tab/>
-        <w:t>- passes_fails/</w:t>
-      </w:r>
-    </w:p>
-    <w:p>
-      <w:r>
-        <w:tab/>
-      </w:r>
-      <w:r>
-        <w:tab/>
-        <w:t>- pass/fail files</w:t>
-      </w:r>
-      <w:r>
-        <w:t xml:space="preserve"> .pass/.fail</w:t>
-      </w:r>
+      <w:r>
+        <w:t xml:space="preserve"> files</w:t>
+      </w:r>
+    </w:p>
+    <w:p>
+      <w:r>
+        <w:t>│</w:t>
+      </w:r>
+      <w:r>
+        <w:t xml:space="preserve"> │ ├── </w:t>
+      </w:r>
+      <w:proofErr w:type="spellStart"/>
+      <w:r>
+        <w:t>crte</w:t>
+      </w:r>
+      <w:proofErr w:type="spellEnd"/>
+      <w:r>
+        <w:t>/</w:t>
+      </w:r>
+    </w:p>
+    <w:p>
+      <w:r>
+        <w:t>│</w:t>
+      </w:r>
+      <w:r>
+        <w:t xml:space="preserve"> │ ├── </w:t>
+      </w:r>
+      <w:proofErr w:type="spellStart"/>
+      <w:r>
+        <w:t>delt</w:t>
+      </w:r>
+      <w:proofErr w:type="spellEnd"/>
+      <w:r>
+        <w:t>/</w:t>
+      </w:r>
+    </w:p>
+    <w:p>
+      <w:r>
+        <w:t>│</w:t>
+      </w:r>
+      <w:r>
+        <w:t xml:space="preserve"> </w:t>
+      </w:r>
+      <w:r>
+        <w:t>│ ├── depo/</w:t>
+      </w:r>
+    </w:p>
+    <w:p>
+      <w:r>
+        <w:t>│</w:t>
+      </w:r>
+      <w:r>
+        <w:t xml:space="preserve"> │ ├── </w:t>
+      </w:r>
+      <w:proofErr w:type="spellStart"/>
+      <w:r>
+        <w:t>dsbl</w:t>
+      </w:r>
+      <w:proofErr w:type="spellEnd"/>
+      <w:r>
+        <w:t>/</w:t>
+      </w:r>
+    </w:p>
+    <w:p>
+      <w:r>
+        <w:t>│</w:t>
+      </w:r>
+      <w:r>
+        <w:t xml:space="preserve"> │ ├── </w:t>
+      </w:r>
+      <w:proofErr w:type="spellStart"/>
+      <w:r>
+        <w:t>enab</w:t>
+      </w:r>
+      <w:proofErr w:type="spellEnd"/>
+      <w:r>
+        <w:t>/</w:t>
+      </w:r>
+    </w:p>
+    <w:p>
+      <w:r>
+        <w:t>│</w:t>
+      </w:r>
+      <w:r>
+        <w:t xml:space="preserve"> │ ├── </w:t>
+      </w:r>
+      <w:proofErr w:type="spellStart"/>
+      <w:r>
+        <w:t>logn</w:t>
+      </w:r>
+      <w:proofErr w:type="spellEnd"/>
+      <w:r>
+        <w:t>/</w:t>
+      </w:r>
+    </w:p>
+    <w:p>
+      <w:r>
+        <w:t>│</w:t>
+      </w:r>
+      <w:r>
+        <w:t xml:space="preserve"> │ ├── </w:t>
+      </w:r>
+      <w:proofErr w:type="spellStart"/>
+      <w:r>
+        <w:t>logt</w:t>
+      </w:r>
+      <w:proofErr w:type="spellEnd"/>
+      <w:r>
+        <w:t>/</w:t>
+      </w:r>
+    </w:p>
+    <w:p>
+      <w:r>
+        <w:t>│</w:t>
+      </w:r>
+      <w:r>
+        <w:t xml:space="preserve"> │ ├── </w:t>
+      </w:r>
+      <w:proofErr w:type="spellStart"/>
+      <w:r>
+        <w:t>payb</w:t>
+      </w:r>
+      <w:proofErr w:type="spellEnd"/>
+      <w:r>
+        <w:t>/</w:t>
+      </w:r>
+    </w:p>
+    <w:p>
+      <w:r>
+        <w:t>│</w:t>
+      </w:r>
+      <w:r>
+        <w:t xml:space="preserve"> │ ├── </w:t>
+      </w:r>
+      <w:proofErr w:type="spellStart"/>
+      <w:proofErr w:type="gramStart"/>
+      <w:r>
+        <w:t>tran</w:t>
+      </w:r>
+      <w:proofErr w:type="spellEnd"/>
+      <w:proofErr w:type="gramEnd"/>
+      <w:r>
+        <w:t>/</w:t>
+      </w:r>
+    </w:p>
+    <w:p>
+      <w:r>
+        <w:t>│</w:t>
+      </w:r>
+      <w:r>
+        <w:t xml:space="preserve"> │ └── with/</w:t>
+      </w:r>
+    </w:p>
+    <w:p>
+      <w:r>
+        <w:t>│</w:t>
+      </w:r>
+      <w:r>
+        <w:t xml:space="preserve"> └── </w:t>
+      </w:r>
+      <w:proofErr w:type="spellStart"/>
+      <w:r>
+        <w:t>passes_fails</w:t>
+      </w:r>
+      <w:proofErr w:type="spellEnd"/>
+      <w:r>
+        <w:t>/</w:t>
+      </w:r>
+    </w:p>
+    <w:p>
+      <w:r>
+        <w:t>├──</w:t>
+      </w:r>
+      <w:r>
+        <w:t xml:space="preserve"> </w:t>
+      </w:r>
+      <w:proofErr w:type="gramStart"/>
+      <w:r>
+        <w:t>test</w:t>
+      </w:r>
+      <w:proofErr w:type="gramEnd"/>
+      <w:r>
+        <w:t xml:space="preserve"> script file</w:t>
+      </w:r>
+    </w:p>
+    <w:p>
+      <w:r>
+        <w:t>└──</w:t>
+      </w:r>
+      <w:r>
+        <w:t xml:space="preserve"> </w:t>
+      </w:r>
+      <w:proofErr w:type="gramStart"/>
+      <w:r>
+        <w:t>temporary</w:t>
+      </w:r>
+      <w:proofErr w:type="gramEnd"/>
+      <w:r>
+        <w:t xml:space="preserve"> script files</w:t>
+      </w:r>
+      <w:bookmarkEnd w:id="1"/>
     </w:p>
     <w:sectPr>
       <w:pgSz w:w="12240" w:h="15840"/>
@@ -2206,7 +2440,7 @@
 </file>
 
 <file path=customXml/itemProps1.xml><?xml version="1.0" encoding="utf-8"?>
-<ds:datastoreItem xmlns:ds="http://schemas.openxmlformats.org/officeDocument/2006/customXml" ds:itemID="{3B61439D-8FD2-4B7F-A9E4-D71DD6D661FB}">
+<ds:datastoreItem xmlns:ds="http://schemas.openxmlformats.org/officeDocument/2006/customXml" ds:itemID="{516F4428-222B-4BF4-9D36-F667D9A2F72A}">
   <ds:schemaRefs>
     <ds:schemaRef ds:uri="http://schemas.openxmlformats.org/officeDocument/2006/bibliography"/>
   </ds:schemaRefs>

</xml_diff>